<commit_message>
Final Submission: Feature-complete, secure, and visually polished application
</commit_message>
<xml_diff>
--- a/DOCUMENTATION.docx
+++ b/DOCUMENTATION.docx
@@ -1,206 +1,601 @@
 
 <file path=word/document.xml><?xml version="1.0" encoding="utf-8"?>
-<w:document xmlns:wpc="http://schemas.microsoft.com/office/word/2010/wordprocessingCanvas" xmlns:cx="http://schemas.microsoft.com/office/drawing/2014/chartex" xmlns:cx1="http://schemas.microsoft.com/office/drawing/2015/9/8/chartex" xmlns:cx2="http://schemas.microsoft.com/office/drawing/2015/10/21/chartex" xmlns:cx3="http://schemas.microsoft.com/office/drawing/2016/5/9/chartex" xmlns:cx4="http://schemas.microsoft.com/office/drawing/2016/5/10/chartex" xmlns:cx5="http://schemas.microsoft.com/office/drawing/2016/5/11/chartex" xmlns:cx6="http://schemas.microsoft.com/office/drawing/2016/5/12/chartex" xmlns:cx7="http://schemas.microsoft.com/office/drawing/2016/5/13/chartex" xmlns:cx8="http://schemas.microsoft.com/office/drawing/2016/5/14/chartex" xmlns:mc="http://schemas.openxmlformats.org/markup-compatibility/2006" xmlns:aink="http://schemas.microsoft.com/office/drawing/2016/ink" xmlns:am3d="http://schemas.microsoft.com/office/drawing/2017/model3d" xmlns:o="urn:schemas-microsoft-com:office:office" xmlns:oel="http://schemas.microsoft.com/office/2019/extlst" xmlns:r="http://schemas.openxmlformats.org/officeDocument/2006/relationships" xmlns:m="http://schemas.openxmlformats.org/officeDocument/2006/math" xmlns:v="urn:schemas-microsoft-com:vml" xmlns:wp14="http://schemas.microsoft.com/office/word/2010/wordprocessingDrawing" xmlns:wp="http://schemas.openxmlformats.org/drawingml/2006/wordprocessingDrawing" xmlns:w10="urn:schemas-microsoft-com:office:word" xmlns:w="http://schemas.openxmlformats.org/wordprocessingml/2006/main" xmlns:w14="http://schemas.microsoft.com/office/word/2010/wordml" xmlns:w15="http://schemas.microsoft.com/office/word/2012/wordml" xmlns:w16cex="http://schemas.microsoft.com/office/word/2018/wordml/cex" xmlns:w16cid="http://schemas.microsoft.com/office/word/2016/wordml/cid" xmlns:w16="http://schemas.microsoft.com/office/word/2018/wordml" xmlns:w16du="http://schemas.microsoft.com/office/word/2023/wordml/word16du" xmlns:w16sdtdh="http://schemas.microsoft.com/office/word/2020/wordml/sdtdatahash" xmlns:w16se="http://schemas.microsoft.com/office/word/2015/wordml/symex" xmlns:wpg="http://schemas.microsoft.com/office/word/2010/wordprocessingGroup" xmlns:wpi="http://schemas.microsoft.com/office/word/2010/wordprocessingInk" xmlns:wne="http://schemas.microsoft.com/office/word/2006/wordml" xmlns:wps="http://schemas.microsoft.com/office/word/2010/wordprocessingShape" mc:Ignorable="w14 w15 w16se w16cid w16 w16cex w16sdtdh w16du wp14">
+<w:document xmlns:wpc="http://schemas.microsoft.com/office/word/2010/wordprocessingCanvas" xmlns:cx="http://schemas.microsoft.com/office/drawing/2014/chartex" xmlns:cx1="http://schemas.microsoft.com/office/drawing/2015/9/8/chartex" xmlns:cx2="http://schemas.microsoft.com/office/drawing/2015/10/21/chartex" xmlns:cx3="http://schemas.microsoft.com/office/drawing/2016/5/9/chartex" xmlns:cx4="http://schemas.microsoft.com/office/drawing/2016/5/10/chartex" xmlns:cx5="http://schemas.microsoft.com/office/drawing/2016/5/11/chartex" xmlns:cx6="http://schemas.microsoft.com/office/drawing/2016/5/12/chartex" xmlns:cx7="http://schemas.microsoft.com/office/drawing/2016/5/13/chartex" xmlns:cx8="http://schemas.microsoft.com/office/drawing/2016/5/14/chartex" xmlns:mc="http://schemas.openxmlformats.org/markup-compatibility/2006" xmlns:aink="http://schemas.microsoft.com/office/drawing/2016/ink" xmlns:am3d="http://schemas.microsoft.com/office/drawing/2017/model3d" xmlns:o="urn:schemas-microsoft-com:office:office" xmlns:oel="http://schemas.microsoft.com/office/2019/extlst" xmlns:r="http://schemas.openxmlformats.org/officeDocument/2006/relationships" xmlns:m="http://schemas.openxmlformats.org/officeDocument/2006/math" xmlns:v="urn:schemas-microsoft-com:vml" xmlns:wp14="http://schemas.microsoft.com/office/word/2010/wordprocessingDrawing" xmlns:wp="http://schemas.openxmlformats.org/drawingml/2006/wordprocessingDrawing" xmlns:w10="urn:schemas-microsoft-com:office:word" xmlns:w="http://schemas.openxmlformats.org/wordprocessingml/2006/main" xmlns:w14="http://schemas.microsoft.com/office/word/2010/wordml" xmlns:w15="http://schemas.microsoft.com/office/word/2012/wordml" xmlns:w16cex="http://schemas.microsoft.com/office/word/2018/wordml/cex" xmlns:w16cid="http://schemas.microsoft.com/office/word/2016/wordml/cid" xmlns:w16="http://schemas.microsoft.com/office/word/2018/wordml" xmlns:w16du="http://schemas.microsoft.com/office/word/2023/wordml/word16du" xmlns:w16sdtdh="http://schemas.microsoft.com/office/word/2020/wordml/sdtdatahash" xmlns:w16sdtfl="http://schemas.microsoft.com/office/word/2024/wordml/sdtformatlock" xmlns:w16se="http://schemas.microsoft.com/office/word/2015/wordml/symex" xmlns:wpg="http://schemas.microsoft.com/office/word/2010/wordprocessingGroup" xmlns:wpi="http://schemas.microsoft.com/office/word/2010/wordprocessingInk" xmlns:wne="http://schemas.microsoft.com/office/word/2006/wordml" xmlns:wps="http://schemas.microsoft.com/office/word/2010/wordprocessingShape" mc:Ignorable="w14 w15 w16se w16cid w16 w16cex w16sdtdh w16sdtfl w16du wp14">
   <w:body>
-    <w:p>
-      <w:pPr>
-        <w:pStyle w:val="Heading1"/>
-      </w:pPr>
-      <w:r>
-        <w:t>Lilly Technical Challenge Documentation Template</w:t>
-      </w:r>
-    </w:p>
-    <w:p/>
-    <w:p>
-      <w:pPr>
-        <w:rPr>
-          <w:i/>
-          <w:iCs/>
-        </w:rPr>
-      </w:pPr>
-      <w:r>
-        <w:rPr>
-          <w:i/>
-          <w:iCs/>
-        </w:rPr>
-        <w:t>This documentation template serves as a place for you to discuss how you approached this challenge, any issues you faced &amp; how you overcame them, or any other points that you feel would be relevant for the interviewers to know. The text in italics is here to guide you - feel free to remove it once you fill out each section!</w:t>
-      </w:r>
-    </w:p>
-    <w:p/>
     <w:p>
       <w:pPr>
         <w:rPr>
           <w:b/>
           <w:bCs/>
-          <w:i/>
-          <w:iCs/>
         </w:rPr>
       </w:pPr>
       <w:r>
         <w:rPr>
           <w:b/>
           <w:bCs/>
-          <w:i/>
-          <w:iCs/>
         </w:rPr>
-        <w:t xml:space="preserve">Not every section in this document is required. This is just a template to help get you started. Feel free to add or remove </w:t>
-      </w:r>
-      <w:r>
+        <w:t>Lilly Technical Challenge Documentation</w:t>
+      </w:r>
+    </w:p>
+    <w:p>
+      <w:pPr>
         <w:rPr>
           <w:b/>
           <w:bCs/>
-          <w:i/>
-          <w:iCs/>
         </w:rPr>
-        <w:t>sections</w:t>
-      </w:r>
+      </w:pPr>
       <w:r>
         <w:rPr>
           <w:b/>
           <w:bCs/>
-          <w:i/>
-          <w:iCs/>
         </w:rPr>
-        <w:t xml:space="preserve"> as you feel necessary.</w:t>
-      </w:r>
-    </w:p>
-    <w:p/>
-    <w:p>
-      <w:pPr>
-        <w:pStyle w:val="Heading2"/>
-      </w:pPr>
-      <w:r>
         <w:t>Approach</w:t>
       </w:r>
     </w:p>
     <w:p>
-      <w:pPr>
-        <w:rPr>
-          <w:i/>
-          <w:iCs/>
-        </w:rPr>
-      </w:pPr>
-      <w:r>
-        <w:rPr>
-          <w:i/>
-          <w:iCs/>
-        </w:rPr>
-        <w:t xml:space="preserve">How did you approach this challenge? Did you work through the objectives in any </w:t>
-      </w:r>
-      <w:proofErr w:type="gramStart"/>
-      <w:r>
-        <w:rPr>
-          <w:i/>
-          <w:iCs/>
-        </w:rPr>
-        <w:t>particular order</w:t>
-      </w:r>
-      <w:proofErr w:type="gramEnd"/>
-      <w:r>
-        <w:rPr>
-          <w:i/>
-          <w:iCs/>
-        </w:rPr>
-        <w:t>? If so, why? Did you utilize any external resources, such as tutorials, guides, or other materials?</w:t>
-      </w:r>
-    </w:p>
-    <w:p/>
-    <w:p>
-      <w:pPr>
-        <w:pStyle w:val="Heading2"/>
-      </w:pPr>
-      <w:r>
-        <w:t>Objectives - Innovative Solutions</w:t>
+      <w:r>
+        <w:t>I treated this challenge as a real-world software engineering task, prioritizing security, scalability, and user experience (UX). My approach was phased:</w:t>
       </w:r>
     </w:p>
     <w:p>
       <w:pPr>
+        <w:numPr>
+          <w:ilvl w:val="0"/>
+          <w:numId w:val="19"/>
+        </w:numPr>
+      </w:pPr>
+      <w:r>
         <w:rPr>
-          <w:i/>
-          <w:iCs/>
+          <w:b/>
+          <w:bCs/>
         </w:rPr>
-      </w:pPr>
-      <w:r>
-        <w:rPr>
-          <w:i/>
-          <w:iCs/>
-        </w:rPr>
-        <w:t xml:space="preserve">For the challenge objectives, did you do anything in a particular way that you want to discuss? Is there anything you're particularly proud of that you want to highlight? Did you attempt some objectives multiple times, or go back and re-write </w:t>
-      </w:r>
-      <w:proofErr w:type="gramStart"/>
-      <w:r>
-        <w:rPr>
-          <w:i/>
-          <w:iCs/>
-        </w:rPr>
-        <w:t>particular sections</w:t>
-      </w:r>
-      <w:proofErr w:type="gramEnd"/>
-      <w:r>
-        <w:rPr>
-          <w:i/>
-          <w:iCs/>
-        </w:rPr>
-        <w:t xml:space="preserve"> of code? If so, why? Use this space to document any key points you'd like to tell us about.</w:t>
-      </w:r>
-    </w:p>
-    <w:p/>
-    <w:p>
-      <w:pPr>
-        <w:pStyle w:val="Heading2"/>
-      </w:pPr>
-      <w:r>
-        <w:t>Problems Faced</w:t>
+        <w:t>Environment Stability:</w:t>
+      </w:r>
+      <w:r>
+        <w:t xml:space="preserve"> The first step was problem-solving the initial setup. I noticed the provided start.ps1 script failed due to dependency path issues (requirements.txt location). My solution was to manually set up the environment, ensuring I respected the "Out of Scope" rule of not modifying the build scripts.</w:t>
       </w:r>
     </w:p>
     <w:p>
       <w:pPr>
+        <w:numPr>
+          <w:ilvl w:val="0"/>
+          <w:numId w:val="19"/>
+        </w:numPr>
+      </w:pPr>
+      <w:r>
         <w:rPr>
-          <w:i/>
-          <w:iCs/>
+          <w:b/>
+          <w:bCs/>
         </w:rPr>
+        <w:t>Architecture Refactor:</w:t>
+      </w:r>
+      <w:r>
+        <w:t xml:space="preserve"> I restructured the application by implementing ES6 Modules on the frontend, separating concerns into api.js, ui.js, and main.js.</w:t>
+      </w:r>
+    </w:p>
+    <w:p>
+      <w:pPr>
+        <w:numPr>
+          <w:ilvl w:val="0"/>
+          <w:numId w:val="19"/>
+        </w:numPr>
       </w:pPr>
       <w:r>
         <w:rPr>
-          <w:i/>
-          <w:iCs/>
+          <w:b/>
+          <w:bCs/>
         </w:rPr>
-        <w:t>Use this space to document and discuss any issues you faced while undertaking this challenge and how you solved them. We recommend doing this proactively as you experience and resolve the issues - make sure you don't forget! (Screenshots are helpful, though not required)</w:t>
+        <w:t>Security &amp; Full CRUD:</w:t>
+      </w:r>
+      <w:r>
+        <w:t xml:space="preserve"> I hardened the application against XSS attacks and implemented full </w:t>
       </w:r>
       <w:r>
         <w:rPr>
-          <w:i/>
-          <w:iCs/>
+          <w:b/>
+          <w:bCs/>
+        </w:rPr>
+        <w:t xml:space="preserve">CRUD </w:t>
+      </w:r>
+      <w:r>
+        <w:t>(Create, Read, Delete</w:t>
+      </w:r>
+      <w:r>
+        <w:rPr>
+          <w:b/>
+          <w:bCs/>
+        </w:rPr>
+        <w:t>)</w:t>
+      </w:r>
+      <w:r>
+        <w:t xml:space="preserve"> functionality.</w:t>
+      </w:r>
+    </w:p>
+    <w:p>
+      <w:pPr>
+        <w:numPr>
+          <w:ilvl w:val="0"/>
+          <w:numId w:val="19"/>
+        </w:numPr>
+      </w:pPr>
+      <w:r>
+        <w:rPr>
+          <w:b/>
+          <w:bCs/>
+        </w:rPr>
+        <w:t>UX &amp; Polish:</w:t>
+      </w:r>
+      <w:r>
+        <w:t xml:space="preserve"> I added aesthetic upgrades and necessary bonus features (Search, Notifications) to finalize the user experience.</w:t>
+      </w:r>
+    </w:p>
+    <w:p>
+      <w:pPr>
+        <w:rPr>
+          <w:b/>
+          <w:bCs/>
+        </w:rPr>
+      </w:pPr>
+      <w:r>
+        <w:rPr>
+          <w:b/>
+          <w:bCs/>
+        </w:rPr>
+        <w:t>Objectives - Innovative Solutions</w:t>
+      </w:r>
+    </w:p>
+    <w:p>
+      <w:pPr>
+        <w:rPr>
+          <w:b/>
+          <w:bCs/>
+        </w:rPr>
+      </w:pPr>
+      <w:r>
+        <w:rPr>
+          <w:b/>
+          <w:bCs/>
+        </w:rPr>
+        <w:t>1. Security and Frontend Architecture</w:t>
+      </w:r>
+    </w:p>
+    <w:p>
+      <w:pPr>
+        <w:numPr>
+          <w:ilvl w:val="0"/>
+          <w:numId w:val="20"/>
+        </w:numPr>
+      </w:pPr>
+      <w:r>
+        <w:rPr>
+          <w:b/>
+          <w:bCs/>
+        </w:rPr>
+        <w:t>Modular Architecture:</w:t>
+      </w:r>
+      <w:r>
+        <w:t xml:space="preserve"> I refactored the JavaScript into three specialized modules (api.js, ui.js, main.js). This demonstrates a professional understanding of separation of concerns, making the codebase easier to read, debug, and test.</w:t>
+      </w:r>
+    </w:p>
+    <w:p>
+      <w:pPr>
+        <w:numPr>
+          <w:ilvl w:val="0"/>
+          <w:numId w:val="20"/>
+        </w:numPr>
+      </w:pPr>
+      <w:r>
+        <w:rPr>
+          <w:b/>
+          <w:bCs/>
+        </w:rPr>
+        <w:t>XSS Vulnerability Patch:</w:t>
+      </w:r>
+      <w:r>
+        <w:t xml:space="preserve"> I identified and patched a potential Cross-Site Scripting (XSS</w:t>
+      </w:r>
+      <w:r>
+        <w:rPr>
+          <w:b/>
+          <w:bCs/>
+        </w:rPr>
+        <w:t>)</w:t>
+      </w:r>
+      <w:r>
+        <w:t xml:space="preserve"> vulnerability. The original method of displaying data was insecure, so I ensured all user-generated content is rendered using </w:t>
+      </w:r>
+      <w:proofErr w:type="spellStart"/>
+      <w:r>
+        <w:t>textContent</w:t>
+      </w:r>
+      <w:proofErr w:type="spellEnd"/>
+      <w:r>
+        <w:t xml:space="preserve"> instead of </w:t>
+      </w:r>
+      <w:proofErr w:type="spellStart"/>
+      <w:r>
+        <w:t>innerHTML</w:t>
+      </w:r>
+      <w:proofErr w:type="spellEnd"/>
+      <w:r>
+        <w:t>.</w:t>
+      </w:r>
+    </w:p>
+    <w:p>
+      <w:pPr>
+        <w:rPr>
+          <w:b/>
+          <w:bCs/>
+        </w:rPr>
+      </w:pPr>
+      <w:r>
+        <w:rPr>
+          <w:b/>
+          <w:bCs/>
+        </w:rPr>
+        <w:t>2. Full-Stack Feature Implementation</w:t>
+      </w:r>
+    </w:p>
+    <w:p>
+      <w:pPr>
+        <w:numPr>
+          <w:ilvl w:val="0"/>
+          <w:numId w:val="21"/>
+        </w:numPr>
+      </w:pPr>
+      <w:r>
+        <w:rPr>
+          <w:b/>
+          <w:bCs/>
+        </w:rPr>
+        <w:t>Full CRUD &amp; Delete:</w:t>
+      </w:r>
+      <w:r>
+        <w:t xml:space="preserve"> I went beyond the basic requirements by implementing a complete </w:t>
+      </w:r>
+      <w:r>
+        <w:rPr>
+          <w:b/>
+          <w:bCs/>
+        </w:rPr>
+        <w:t>Delete</w:t>
+      </w:r>
+      <w:r>
+        <w:t xml:space="preserve"> workflow. This involved wiring the red 'Delete' button on the frontend to the </w:t>
+      </w:r>
+      <w:proofErr w:type="spellStart"/>
+      <w:r>
+        <w:t>backend's</w:t>
+      </w:r>
+      <w:proofErr w:type="spellEnd"/>
+      <w:r>
+        <w:t xml:space="preserve"> DELETE endpoint, demonstrating full-stack capability.</w:t>
+      </w:r>
+    </w:p>
+    <w:p>
+      <w:pPr>
+        <w:numPr>
+          <w:ilvl w:val="0"/>
+          <w:numId w:val="21"/>
+        </w:numPr>
+      </w:pPr>
+      <w:r>
+        <w:rPr>
+          <w:b/>
+          <w:bCs/>
+        </w:rPr>
+        <w:t>Real-Time Search (Bonus Feature):</w:t>
+      </w:r>
+      <w:r>
+        <w:t xml:space="preserve"> I implemented a client-side filter that allows users to instantly search the medicine list as they type. This is highly efficient because it avoids unnecessary server calls, improving performance and user experience.</w:t>
+      </w:r>
+    </w:p>
+    <w:p>
+      <w:pPr>
+        <w:numPr>
+          <w:ilvl w:val="0"/>
+          <w:numId w:val="21"/>
+        </w:numPr>
+      </w:pPr>
+      <w:r>
+        <w:rPr>
+          <w:b/>
+          <w:bCs/>
+        </w:rPr>
+        <w:t>Professional UX Validation:</w:t>
+      </w:r>
+      <w:r>
+        <w:t xml:space="preserve"> I replaced the jarring browser </w:t>
+      </w:r>
+      <w:proofErr w:type="gramStart"/>
+      <w:r>
+        <w:t>alert(</w:t>
+      </w:r>
+      <w:proofErr w:type="gramEnd"/>
+      <w:r>
+        <w:t xml:space="preserve">) popups with custom, non-blocking "Toast" notifications. I also manually bypassed the native </w:t>
+      </w:r>
+      <w:r>
+        <w:lastRenderedPageBreak/>
+        <w:t>HTML required validation to ensure that all validation errors are reported consistently using our custom red toast notification system.</w:t>
+      </w:r>
+    </w:p>
+    <w:p>
+      <w:pPr>
+        <w:rPr>
+          <w:b/>
+          <w:bCs/>
+        </w:rPr>
+      </w:pPr>
+      <w:r>
+        <w:rPr>
+          <w:b/>
+          <w:bCs/>
+        </w:rPr>
+        <w:t>3. Aesthetic Polish</w:t>
+      </w:r>
+    </w:p>
+    <w:p>
+      <w:pPr>
+        <w:numPr>
+          <w:ilvl w:val="0"/>
+          <w:numId w:val="22"/>
+        </w:numPr>
+      </w:pPr>
+      <w:r>
+        <w:rPr>
+          <w:b/>
+          <w:bCs/>
+        </w:rPr>
+        <w:t>Frosted Glass Effect:</w:t>
+      </w:r>
+      <w:r>
+        <w:t xml:space="preserve"> I utilized the modern CSS backdrop-filter: </w:t>
+      </w:r>
+      <w:proofErr w:type="gramStart"/>
+      <w:r>
+        <w:t>blur(</w:t>
+      </w:r>
+      <w:proofErr w:type="gramEnd"/>
+      <w:r>
+        <w:t>) property to give the notification bar and the footer a subtle, high-quality "frosted glass" aesthetic, enhancing the application's visual appeal.</w:t>
+      </w:r>
+    </w:p>
+    <w:p>
+      <w:pPr>
+        <w:numPr>
+          <w:ilvl w:val="0"/>
+          <w:numId w:val="22"/>
+        </w:numPr>
+      </w:pPr>
+      <w:proofErr w:type="spellStart"/>
+      <w:r>
+        <w:rPr>
+          <w:b/>
+          <w:bCs/>
+        </w:rPr>
+        <w:t>Color</w:t>
+      </w:r>
+      <w:proofErr w:type="spellEnd"/>
+      <w:r>
+        <w:rPr>
+          <w:b/>
+          <w:bCs/>
+        </w:rPr>
+        <w:t xml:space="preserve"> Hierarchy:</w:t>
+      </w:r>
+      <w:r>
+        <w:t xml:space="preserve"> I established a clear visual hierarchy by defining the Add Medicine button as the primary action (blue) and the Calculate Average button as the secondary action (</w:t>
+      </w:r>
+      <w:proofErr w:type="spellStart"/>
+      <w:r>
+        <w:t>gray</w:t>
+      </w:r>
+      <w:proofErr w:type="spellEnd"/>
+      <w:r>
+        <w:t>).</w:t>
+      </w:r>
+    </w:p>
+    <w:p>
+      <w:pPr>
+        <w:rPr>
+          <w:b/>
+          <w:bCs/>
+        </w:rPr>
+      </w:pPr>
+      <w:r>
+        <w:rPr>
+          <w:b/>
+          <w:bCs/>
+        </w:rPr>
+        <w:t>Problems Faced</w:t>
+      </w:r>
+    </w:p>
+    <w:p>
+      <w:r>
+        <w:rPr>
+          <w:b/>
+          <w:bCs/>
+        </w:rPr>
+        <w:t>1. Broken Start Scripts</w:t>
+      </w:r>
+    </w:p>
+    <w:p>
+      <w:pPr>
+        <w:numPr>
+          <w:ilvl w:val="0"/>
+          <w:numId w:val="23"/>
+        </w:numPr>
+      </w:pPr>
+      <w:r>
+        <w:rPr>
+          <w:b/>
+          <w:bCs/>
+        </w:rPr>
+        <w:t>Issue:</w:t>
+      </w:r>
+      <w:r>
+        <w:t xml:space="preserve"> The provided start.ps1 script failed because it looked for requirements.txt in the root directory, while the file </w:t>
+      </w:r>
+      <w:proofErr w:type="gramStart"/>
+      <w:r>
+        <w:t>was located in</w:t>
+      </w:r>
+      <w:proofErr w:type="gramEnd"/>
+      <w:r>
+        <w:t xml:space="preserve"> the backend/ directory.</w:t>
+      </w:r>
+    </w:p>
+    <w:p>
+      <w:pPr>
+        <w:numPr>
+          <w:ilvl w:val="0"/>
+          <w:numId w:val="23"/>
+        </w:numPr>
+      </w:pPr>
+      <w:r>
+        <w:rPr>
+          <w:b/>
+          <w:bCs/>
+        </w:rPr>
+        <w:t>Solution:</w:t>
+      </w:r>
+      <w:r>
+        <w:t xml:space="preserve"> I chose not to modify the "Out of Scope" scripts. Instead, I manually ran the environment setup commands, specifically pointing pip install to backend/requirements.txt. This resolved the instability while respecting the challenge constraints.</w:t>
+      </w:r>
+    </w:p>
+    <w:p>
+      <w:r>
+        <w:rPr>
+          <w:b/>
+          <w:bCs/>
+        </w:rPr>
+        <w:t>2. Form Validation Conflict</w:t>
+      </w:r>
+    </w:p>
+    <w:p>
+      <w:pPr>
+        <w:numPr>
+          <w:ilvl w:val="0"/>
+          <w:numId w:val="24"/>
+        </w:numPr>
+      </w:pPr>
+      <w:r>
+        <w:rPr>
+          <w:b/>
+          <w:bCs/>
+        </w:rPr>
+        <w:t>Issue:</w:t>
+      </w:r>
+      <w:r>
+        <w:t xml:space="preserve"> When intentionally leaving the name blank, the browser's native HTML validation was overriding our custom JavaScript toast notification.</w:t>
+      </w:r>
+    </w:p>
+    <w:p>
+      <w:pPr>
+        <w:numPr>
+          <w:ilvl w:val="0"/>
+          <w:numId w:val="24"/>
+        </w:numPr>
+      </w:pPr>
+      <w:r>
+        <w:rPr>
+          <w:b/>
+          <w:bCs/>
+        </w:rPr>
+        <w:t>Solution:</w:t>
+      </w:r>
+      <w:r>
+        <w:t xml:space="preserve"> I removed the required attribute from the HTML input fields, forcing the browser to rely entirely on our custom JavaScript validation logic. This ensured our consistent, user-friendly toast error message was displayed instead of the native browser pop-up.</w:t>
+      </w:r>
+    </w:p>
+    <w:p>
+      <w:pPr>
+        <w:rPr>
+          <w:b/>
+          <w:bCs/>
+        </w:rPr>
+      </w:pPr>
+      <w:r>
+        <w:rPr>
+          <w:b/>
+          <w:bCs/>
+        </w:rPr>
+        <w:t>Evaluation</w:t>
+      </w:r>
+    </w:p>
+    <w:p>
+      <w:r>
+        <w:t xml:space="preserve">I am very proud of </w:t>
+      </w:r>
+      <w:proofErr w:type="gramStart"/>
+      <w:r>
+        <w:t>the final result</w:t>
+      </w:r>
+      <w:proofErr w:type="gramEnd"/>
+      <w:r>
+        <w:t>. I successfully transformed a simple skeleton into a secure, maintainable, and fully featured web application</w:t>
+      </w:r>
+      <w:r>
+        <w:rPr>
+          <w:b/>
+          <w:bCs/>
         </w:rPr>
         <w:t>.</w:t>
       </w:r>
-    </w:p>
-    <w:p/>
-    <w:p>
-      <w:pPr>
-        <w:pStyle w:val="Heading2"/>
-      </w:pPr>
-      <w:r>
-        <w:t>Evaluation</w:t>
+      <w:r>
+        <w:t xml:space="preserve"> My time was well spent on fixing architectural and security flaws before adding features.</w:t>
       </w:r>
     </w:p>
     <w:p>
-      <w:pPr>
+      <w:r>
+        <w:t>If I had more time, my focus would be exclusively on:</w:t>
+      </w:r>
+    </w:p>
+    <w:p>
+      <w:pPr>
+        <w:numPr>
+          <w:ilvl w:val="0"/>
+          <w:numId w:val="25"/>
+        </w:numPr>
+      </w:pPr>
+      <w:r>
         <w:rPr>
-          <w:i/>
-          <w:iCs/>
+          <w:b/>
+          <w:bCs/>
         </w:rPr>
+        <w:t>Unit Testing:</w:t>
+      </w:r>
+      <w:r>
+        <w:t xml:space="preserve"> Implementing </w:t>
+      </w:r>
+      <w:proofErr w:type="spellStart"/>
+      <w:r>
+        <w:t>pytest</w:t>
+      </w:r>
+      <w:proofErr w:type="spellEnd"/>
+      <w:r>
+        <w:t xml:space="preserve"> for the backend API and Jest for the frontend modules to ensure 100% stability.</w:t>
+      </w:r>
+    </w:p>
+    <w:p>
+      <w:pPr>
+        <w:numPr>
+          <w:ilvl w:val="0"/>
+          <w:numId w:val="25"/>
+        </w:numPr>
       </w:pPr>
       <w:r>
         <w:rPr>
-          <w:i/>
-          <w:iCs/>
+          <w:b/>
+          <w:bCs/>
         </w:rPr>
-        <w:t>How did you feel about the challenge overall? Did some parts go better than others? Did you run out of time? If you were to do this again, and were given more time, what would you do differently?</w:t>
+        <w:t>Edit Functionality:</w:t>
+      </w:r>
+      <w:r>
+        <w:t xml:space="preserve"> Completing the final CRUD piece by adding a UI for the existing /update API endpoint.</w:t>
       </w:r>
     </w:p>
-    <w:p/>
-    <w:p/>
     <w:sectPr>
       <w:pgSz w:w="11906" w:h="16838"/>
       <w:pgMar w:top="1440" w:right="1440" w:bottom="1440" w:left="1440" w:header="708" w:footer="708" w:gutter="0"/>
@@ -211,8 +606,3633 @@
 </w:document>
 </file>
 
+<file path=word/numbering.xml><?xml version="1.0" encoding="utf-8"?>
+<w:numbering xmlns:wpc="http://schemas.microsoft.com/office/word/2010/wordprocessingCanvas" xmlns:cx="http://schemas.microsoft.com/office/drawing/2014/chartex" xmlns:cx1="http://schemas.microsoft.com/office/drawing/2015/9/8/chartex" xmlns:cx2="http://schemas.microsoft.com/office/drawing/2015/10/21/chartex" xmlns:cx3="http://schemas.microsoft.com/office/drawing/2016/5/9/chartex" xmlns:cx4="http://schemas.microsoft.com/office/drawing/2016/5/10/chartex" xmlns:cx5="http://schemas.microsoft.com/office/drawing/2016/5/11/chartex" xmlns:cx6="http://schemas.microsoft.com/office/drawing/2016/5/12/chartex" xmlns:cx7="http://schemas.microsoft.com/office/drawing/2016/5/13/chartex" xmlns:cx8="http://schemas.microsoft.com/office/drawing/2016/5/14/chartex" xmlns:mc="http://schemas.openxmlformats.org/markup-compatibility/2006" xmlns:aink="http://schemas.microsoft.com/office/drawing/2016/ink" xmlns:am3d="http://schemas.microsoft.com/office/drawing/2017/model3d" xmlns:o="urn:schemas-microsoft-com:office:office" xmlns:oel="http://schemas.microsoft.com/office/2019/extlst" xmlns:r="http://schemas.openxmlformats.org/officeDocument/2006/relationships" xmlns:m="http://schemas.openxmlformats.org/officeDocument/2006/math" xmlns:v="urn:schemas-microsoft-com:vml" xmlns:wp14="http://schemas.microsoft.com/office/word/2010/wordprocessingDrawing" xmlns:wp="http://schemas.openxmlformats.org/drawingml/2006/wordprocessingDrawing" xmlns:w10="urn:schemas-microsoft-com:office:word" xmlns:w="http://schemas.openxmlformats.org/wordprocessingml/2006/main" xmlns:w14="http://schemas.microsoft.com/office/word/2010/wordml" xmlns:w15="http://schemas.microsoft.com/office/word/2012/wordml" xmlns:w16cex="http://schemas.microsoft.com/office/word/2018/wordml/cex" xmlns:w16cid="http://schemas.microsoft.com/office/word/2016/wordml/cid" xmlns:w16="http://schemas.microsoft.com/office/word/2018/wordml" xmlns:w16du="http://schemas.microsoft.com/office/word/2023/wordml/word16du" xmlns:w16sdtdh="http://schemas.microsoft.com/office/word/2020/wordml/sdtdatahash" xmlns:w16sdtfl="http://schemas.microsoft.com/office/word/2024/wordml/sdtformatlock" xmlns:w16se="http://schemas.microsoft.com/office/word/2015/wordml/symex" xmlns:wpg="http://schemas.microsoft.com/office/word/2010/wordprocessingGroup" xmlns:wpi="http://schemas.microsoft.com/office/word/2010/wordprocessingInk" xmlns:wne="http://schemas.microsoft.com/office/word/2006/wordml" xmlns:wps="http://schemas.microsoft.com/office/word/2010/wordprocessingShape" mc:Ignorable="w14 w15 w16se w16cid w16 w16cex w16sdtdh w16sdtfl w16du wp14">
+  <w:abstractNum w:abstractNumId="0" w15:restartNumberingAfterBreak="0">
+    <w:nsid w:val="076A1796"/>
+    <w:multiLevelType w:val="multilevel"/>
+    <w:tmpl w:val="27B0FA3C"/>
+    <w:lvl w:ilvl="0">
+      <w:start w:val="1"/>
+      <w:numFmt w:val="bullet"/>
+      <w:lvlText w:val=""/>
+      <w:lvlJc w:val="left"/>
+      <w:pPr>
+        <w:tabs>
+          <w:tab w:val="num" w:pos="720"/>
+        </w:tabs>
+        <w:ind w:left="720" w:hanging="360"/>
+      </w:pPr>
+      <w:rPr>
+        <w:rFonts w:ascii="Symbol" w:hAnsi="Symbol" w:hint="default"/>
+        <w:sz w:val="20"/>
+      </w:rPr>
+    </w:lvl>
+    <w:lvl w:ilvl="1" w:tentative="1">
+      <w:start w:val="1"/>
+      <w:numFmt w:val="bullet"/>
+      <w:lvlText w:val="o"/>
+      <w:lvlJc w:val="left"/>
+      <w:pPr>
+        <w:tabs>
+          <w:tab w:val="num" w:pos="1440"/>
+        </w:tabs>
+        <w:ind w:left="1440" w:hanging="360"/>
+      </w:pPr>
+      <w:rPr>
+        <w:rFonts w:ascii="Courier New" w:hAnsi="Courier New" w:hint="default"/>
+        <w:sz w:val="20"/>
+      </w:rPr>
+    </w:lvl>
+    <w:lvl w:ilvl="2" w:tentative="1">
+      <w:start w:val="1"/>
+      <w:numFmt w:val="bullet"/>
+      <w:lvlText w:val=""/>
+      <w:lvlJc w:val="left"/>
+      <w:pPr>
+        <w:tabs>
+          <w:tab w:val="num" w:pos="2160"/>
+        </w:tabs>
+        <w:ind w:left="2160" w:hanging="360"/>
+      </w:pPr>
+      <w:rPr>
+        <w:rFonts w:ascii="Wingdings" w:hAnsi="Wingdings" w:hint="default"/>
+        <w:sz w:val="20"/>
+      </w:rPr>
+    </w:lvl>
+    <w:lvl w:ilvl="3" w:tentative="1">
+      <w:start w:val="1"/>
+      <w:numFmt w:val="bullet"/>
+      <w:lvlText w:val=""/>
+      <w:lvlJc w:val="left"/>
+      <w:pPr>
+        <w:tabs>
+          <w:tab w:val="num" w:pos="2880"/>
+        </w:tabs>
+        <w:ind w:left="2880" w:hanging="360"/>
+      </w:pPr>
+      <w:rPr>
+        <w:rFonts w:ascii="Wingdings" w:hAnsi="Wingdings" w:hint="default"/>
+        <w:sz w:val="20"/>
+      </w:rPr>
+    </w:lvl>
+    <w:lvl w:ilvl="4" w:tentative="1">
+      <w:start w:val="1"/>
+      <w:numFmt w:val="bullet"/>
+      <w:lvlText w:val=""/>
+      <w:lvlJc w:val="left"/>
+      <w:pPr>
+        <w:tabs>
+          <w:tab w:val="num" w:pos="3600"/>
+        </w:tabs>
+        <w:ind w:left="3600" w:hanging="360"/>
+      </w:pPr>
+      <w:rPr>
+        <w:rFonts w:ascii="Wingdings" w:hAnsi="Wingdings" w:hint="default"/>
+        <w:sz w:val="20"/>
+      </w:rPr>
+    </w:lvl>
+    <w:lvl w:ilvl="5" w:tentative="1">
+      <w:start w:val="1"/>
+      <w:numFmt w:val="bullet"/>
+      <w:lvlText w:val=""/>
+      <w:lvlJc w:val="left"/>
+      <w:pPr>
+        <w:tabs>
+          <w:tab w:val="num" w:pos="4320"/>
+        </w:tabs>
+        <w:ind w:left="4320" w:hanging="360"/>
+      </w:pPr>
+      <w:rPr>
+        <w:rFonts w:ascii="Wingdings" w:hAnsi="Wingdings" w:hint="default"/>
+        <w:sz w:val="20"/>
+      </w:rPr>
+    </w:lvl>
+    <w:lvl w:ilvl="6" w:tentative="1">
+      <w:start w:val="1"/>
+      <w:numFmt w:val="bullet"/>
+      <w:lvlText w:val=""/>
+      <w:lvlJc w:val="left"/>
+      <w:pPr>
+        <w:tabs>
+          <w:tab w:val="num" w:pos="5040"/>
+        </w:tabs>
+        <w:ind w:left="5040" w:hanging="360"/>
+      </w:pPr>
+      <w:rPr>
+        <w:rFonts w:ascii="Wingdings" w:hAnsi="Wingdings" w:hint="default"/>
+        <w:sz w:val="20"/>
+      </w:rPr>
+    </w:lvl>
+    <w:lvl w:ilvl="7" w:tentative="1">
+      <w:start w:val="1"/>
+      <w:numFmt w:val="bullet"/>
+      <w:lvlText w:val=""/>
+      <w:lvlJc w:val="left"/>
+      <w:pPr>
+        <w:tabs>
+          <w:tab w:val="num" w:pos="5760"/>
+        </w:tabs>
+        <w:ind w:left="5760" w:hanging="360"/>
+      </w:pPr>
+      <w:rPr>
+        <w:rFonts w:ascii="Wingdings" w:hAnsi="Wingdings" w:hint="default"/>
+        <w:sz w:val="20"/>
+      </w:rPr>
+    </w:lvl>
+    <w:lvl w:ilvl="8" w:tentative="1">
+      <w:start w:val="1"/>
+      <w:numFmt w:val="bullet"/>
+      <w:lvlText w:val=""/>
+      <w:lvlJc w:val="left"/>
+      <w:pPr>
+        <w:tabs>
+          <w:tab w:val="num" w:pos="6480"/>
+        </w:tabs>
+        <w:ind w:left="6480" w:hanging="360"/>
+      </w:pPr>
+      <w:rPr>
+        <w:rFonts w:ascii="Wingdings" w:hAnsi="Wingdings" w:hint="default"/>
+        <w:sz w:val="20"/>
+      </w:rPr>
+    </w:lvl>
+  </w:abstractNum>
+  <w:abstractNum w:abstractNumId="1" w15:restartNumberingAfterBreak="0">
+    <w:nsid w:val="0A865C0B"/>
+    <w:multiLevelType w:val="multilevel"/>
+    <w:tmpl w:val="BCD264F8"/>
+    <w:lvl w:ilvl="0">
+      <w:start w:val="1"/>
+      <w:numFmt w:val="bullet"/>
+      <w:lvlText w:val=""/>
+      <w:lvlJc w:val="left"/>
+      <w:pPr>
+        <w:tabs>
+          <w:tab w:val="num" w:pos="720"/>
+        </w:tabs>
+        <w:ind w:left="720" w:hanging="360"/>
+      </w:pPr>
+      <w:rPr>
+        <w:rFonts w:ascii="Symbol" w:hAnsi="Symbol" w:hint="default"/>
+        <w:sz w:val="20"/>
+      </w:rPr>
+    </w:lvl>
+    <w:lvl w:ilvl="1" w:tentative="1">
+      <w:start w:val="1"/>
+      <w:numFmt w:val="bullet"/>
+      <w:lvlText w:val="o"/>
+      <w:lvlJc w:val="left"/>
+      <w:pPr>
+        <w:tabs>
+          <w:tab w:val="num" w:pos="1440"/>
+        </w:tabs>
+        <w:ind w:left="1440" w:hanging="360"/>
+      </w:pPr>
+      <w:rPr>
+        <w:rFonts w:ascii="Courier New" w:hAnsi="Courier New" w:hint="default"/>
+        <w:sz w:val="20"/>
+      </w:rPr>
+    </w:lvl>
+    <w:lvl w:ilvl="2" w:tentative="1">
+      <w:start w:val="1"/>
+      <w:numFmt w:val="bullet"/>
+      <w:lvlText w:val=""/>
+      <w:lvlJc w:val="left"/>
+      <w:pPr>
+        <w:tabs>
+          <w:tab w:val="num" w:pos="2160"/>
+        </w:tabs>
+        <w:ind w:left="2160" w:hanging="360"/>
+      </w:pPr>
+      <w:rPr>
+        <w:rFonts w:ascii="Wingdings" w:hAnsi="Wingdings" w:hint="default"/>
+        <w:sz w:val="20"/>
+      </w:rPr>
+    </w:lvl>
+    <w:lvl w:ilvl="3" w:tentative="1">
+      <w:start w:val="1"/>
+      <w:numFmt w:val="bullet"/>
+      <w:lvlText w:val=""/>
+      <w:lvlJc w:val="left"/>
+      <w:pPr>
+        <w:tabs>
+          <w:tab w:val="num" w:pos="2880"/>
+        </w:tabs>
+        <w:ind w:left="2880" w:hanging="360"/>
+      </w:pPr>
+      <w:rPr>
+        <w:rFonts w:ascii="Wingdings" w:hAnsi="Wingdings" w:hint="default"/>
+        <w:sz w:val="20"/>
+      </w:rPr>
+    </w:lvl>
+    <w:lvl w:ilvl="4" w:tentative="1">
+      <w:start w:val="1"/>
+      <w:numFmt w:val="bullet"/>
+      <w:lvlText w:val=""/>
+      <w:lvlJc w:val="left"/>
+      <w:pPr>
+        <w:tabs>
+          <w:tab w:val="num" w:pos="3600"/>
+        </w:tabs>
+        <w:ind w:left="3600" w:hanging="360"/>
+      </w:pPr>
+      <w:rPr>
+        <w:rFonts w:ascii="Wingdings" w:hAnsi="Wingdings" w:hint="default"/>
+        <w:sz w:val="20"/>
+      </w:rPr>
+    </w:lvl>
+    <w:lvl w:ilvl="5" w:tentative="1">
+      <w:start w:val="1"/>
+      <w:numFmt w:val="bullet"/>
+      <w:lvlText w:val=""/>
+      <w:lvlJc w:val="left"/>
+      <w:pPr>
+        <w:tabs>
+          <w:tab w:val="num" w:pos="4320"/>
+        </w:tabs>
+        <w:ind w:left="4320" w:hanging="360"/>
+      </w:pPr>
+      <w:rPr>
+        <w:rFonts w:ascii="Wingdings" w:hAnsi="Wingdings" w:hint="default"/>
+        <w:sz w:val="20"/>
+      </w:rPr>
+    </w:lvl>
+    <w:lvl w:ilvl="6" w:tentative="1">
+      <w:start w:val="1"/>
+      <w:numFmt w:val="bullet"/>
+      <w:lvlText w:val=""/>
+      <w:lvlJc w:val="left"/>
+      <w:pPr>
+        <w:tabs>
+          <w:tab w:val="num" w:pos="5040"/>
+        </w:tabs>
+        <w:ind w:left="5040" w:hanging="360"/>
+      </w:pPr>
+      <w:rPr>
+        <w:rFonts w:ascii="Wingdings" w:hAnsi="Wingdings" w:hint="default"/>
+        <w:sz w:val="20"/>
+      </w:rPr>
+    </w:lvl>
+    <w:lvl w:ilvl="7" w:tentative="1">
+      <w:start w:val="1"/>
+      <w:numFmt w:val="bullet"/>
+      <w:lvlText w:val=""/>
+      <w:lvlJc w:val="left"/>
+      <w:pPr>
+        <w:tabs>
+          <w:tab w:val="num" w:pos="5760"/>
+        </w:tabs>
+        <w:ind w:left="5760" w:hanging="360"/>
+      </w:pPr>
+      <w:rPr>
+        <w:rFonts w:ascii="Wingdings" w:hAnsi="Wingdings" w:hint="default"/>
+        <w:sz w:val="20"/>
+      </w:rPr>
+    </w:lvl>
+    <w:lvl w:ilvl="8" w:tentative="1">
+      <w:start w:val="1"/>
+      <w:numFmt w:val="bullet"/>
+      <w:lvlText w:val=""/>
+      <w:lvlJc w:val="left"/>
+      <w:pPr>
+        <w:tabs>
+          <w:tab w:val="num" w:pos="6480"/>
+        </w:tabs>
+        <w:ind w:left="6480" w:hanging="360"/>
+      </w:pPr>
+      <w:rPr>
+        <w:rFonts w:ascii="Wingdings" w:hAnsi="Wingdings" w:hint="default"/>
+        <w:sz w:val="20"/>
+      </w:rPr>
+    </w:lvl>
+  </w:abstractNum>
+  <w:abstractNum w:abstractNumId="2" w15:restartNumberingAfterBreak="0">
+    <w:nsid w:val="0B282FCE"/>
+    <w:multiLevelType w:val="multilevel"/>
+    <w:tmpl w:val="69FED616"/>
+    <w:lvl w:ilvl="0">
+      <w:start w:val="1"/>
+      <w:numFmt w:val="bullet"/>
+      <w:lvlText w:val=""/>
+      <w:lvlJc w:val="left"/>
+      <w:pPr>
+        <w:tabs>
+          <w:tab w:val="num" w:pos="720"/>
+        </w:tabs>
+        <w:ind w:left="720" w:hanging="360"/>
+      </w:pPr>
+      <w:rPr>
+        <w:rFonts w:ascii="Symbol" w:hAnsi="Symbol" w:hint="default"/>
+        <w:sz w:val="20"/>
+      </w:rPr>
+    </w:lvl>
+    <w:lvl w:ilvl="1" w:tentative="1">
+      <w:start w:val="1"/>
+      <w:numFmt w:val="bullet"/>
+      <w:lvlText w:val="o"/>
+      <w:lvlJc w:val="left"/>
+      <w:pPr>
+        <w:tabs>
+          <w:tab w:val="num" w:pos="1440"/>
+        </w:tabs>
+        <w:ind w:left="1440" w:hanging="360"/>
+      </w:pPr>
+      <w:rPr>
+        <w:rFonts w:ascii="Courier New" w:hAnsi="Courier New" w:hint="default"/>
+        <w:sz w:val="20"/>
+      </w:rPr>
+    </w:lvl>
+    <w:lvl w:ilvl="2" w:tentative="1">
+      <w:start w:val="1"/>
+      <w:numFmt w:val="bullet"/>
+      <w:lvlText w:val=""/>
+      <w:lvlJc w:val="left"/>
+      <w:pPr>
+        <w:tabs>
+          <w:tab w:val="num" w:pos="2160"/>
+        </w:tabs>
+        <w:ind w:left="2160" w:hanging="360"/>
+      </w:pPr>
+      <w:rPr>
+        <w:rFonts w:ascii="Wingdings" w:hAnsi="Wingdings" w:hint="default"/>
+        <w:sz w:val="20"/>
+      </w:rPr>
+    </w:lvl>
+    <w:lvl w:ilvl="3" w:tentative="1">
+      <w:start w:val="1"/>
+      <w:numFmt w:val="bullet"/>
+      <w:lvlText w:val=""/>
+      <w:lvlJc w:val="left"/>
+      <w:pPr>
+        <w:tabs>
+          <w:tab w:val="num" w:pos="2880"/>
+        </w:tabs>
+        <w:ind w:left="2880" w:hanging="360"/>
+      </w:pPr>
+      <w:rPr>
+        <w:rFonts w:ascii="Wingdings" w:hAnsi="Wingdings" w:hint="default"/>
+        <w:sz w:val="20"/>
+      </w:rPr>
+    </w:lvl>
+    <w:lvl w:ilvl="4" w:tentative="1">
+      <w:start w:val="1"/>
+      <w:numFmt w:val="bullet"/>
+      <w:lvlText w:val=""/>
+      <w:lvlJc w:val="left"/>
+      <w:pPr>
+        <w:tabs>
+          <w:tab w:val="num" w:pos="3600"/>
+        </w:tabs>
+        <w:ind w:left="3600" w:hanging="360"/>
+      </w:pPr>
+      <w:rPr>
+        <w:rFonts w:ascii="Wingdings" w:hAnsi="Wingdings" w:hint="default"/>
+        <w:sz w:val="20"/>
+      </w:rPr>
+    </w:lvl>
+    <w:lvl w:ilvl="5" w:tentative="1">
+      <w:start w:val="1"/>
+      <w:numFmt w:val="bullet"/>
+      <w:lvlText w:val=""/>
+      <w:lvlJc w:val="left"/>
+      <w:pPr>
+        <w:tabs>
+          <w:tab w:val="num" w:pos="4320"/>
+        </w:tabs>
+        <w:ind w:left="4320" w:hanging="360"/>
+      </w:pPr>
+      <w:rPr>
+        <w:rFonts w:ascii="Wingdings" w:hAnsi="Wingdings" w:hint="default"/>
+        <w:sz w:val="20"/>
+      </w:rPr>
+    </w:lvl>
+    <w:lvl w:ilvl="6" w:tentative="1">
+      <w:start w:val="1"/>
+      <w:numFmt w:val="bullet"/>
+      <w:lvlText w:val=""/>
+      <w:lvlJc w:val="left"/>
+      <w:pPr>
+        <w:tabs>
+          <w:tab w:val="num" w:pos="5040"/>
+        </w:tabs>
+        <w:ind w:left="5040" w:hanging="360"/>
+      </w:pPr>
+      <w:rPr>
+        <w:rFonts w:ascii="Wingdings" w:hAnsi="Wingdings" w:hint="default"/>
+        <w:sz w:val="20"/>
+      </w:rPr>
+    </w:lvl>
+    <w:lvl w:ilvl="7" w:tentative="1">
+      <w:start w:val="1"/>
+      <w:numFmt w:val="bullet"/>
+      <w:lvlText w:val=""/>
+      <w:lvlJc w:val="left"/>
+      <w:pPr>
+        <w:tabs>
+          <w:tab w:val="num" w:pos="5760"/>
+        </w:tabs>
+        <w:ind w:left="5760" w:hanging="360"/>
+      </w:pPr>
+      <w:rPr>
+        <w:rFonts w:ascii="Wingdings" w:hAnsi="Wingdings" w:hint="default"/>
+        <w:sz w:val="20"/>
+      </w:rPr>
+    </w:lvl>
+    <w:lvl w:ilvl="8" w:tentative="1">
+      <w:start w:val="1"/>
+      <w:numFmt w:val="bullet"/>
+      <w:lvlText w:val=""/>
+      <w:lvlJc w:val="left"/>
+      <w:pPr>
+        <w:tabs>
+          <w:tab w:val="num" w:pos="6480"/>
+        </w:tabs>
+        <w:ind w:left="6480" w:hanging="360"/>
+      </w:pPr>
+      <w:rPr>
+        <w:rFonts w:ascii="Wingdings" w:hAnsi="Wingdings" w:hint="default"/>
+        <w:sz w:val="20"/>
+      </w:rPr>
+    </w:lvl>
+  </w:abstractNum>
+  <w:abstractNum w:abstractNumId="3" w15:restartNumberingAfterBreak="0">
+    <w:nsid w:val="0E4A553C"/>
+    <w:multiLevelType w:val="multilevel"/>
+    <w:tmpl w:val="45449F38"/>
+    <w:lvl w:ilvl="0">
+      <w:start w:val="1"/>
+      <w:numFmt w:val="bullet"/>
+      <w:lvlText w:val=""/>
+      <w:lvlJc w:val="left"/>
+      <w:pPr>
+        <w:tabs>
+          <w:tab w:val="num" w:pos="720"/>
+        </w:tabs>
+        <w:ind w:left="720" w:hanging="360"/>
+      </w:pPr>
+      <w:rPr>
+        <w:rFonts w:ascii="Symbol" w:hAnsi="Symbol" w:hint="default"/>
+        <w:sz w:val="20"/>
+      </w:rPr>
+    </w:lvl>
+    <w:lvl w:ilvl="1" w:tentative="1">
+      <w:start w:val="1"/>
+      <w:numFmt w:val="bullet"/>
+      <w:lvlText w:val="o"/>
+      <w:lvlJc w:val="left"/>
+      <w:pPr>
+        <w:tabs>
+          <w:tab w:val="num" w:pos="1440"/>
+        </w:tabs>
+        <w:ind w:left="1440" w:hanging="360"/>
+      </w:pPr>
+      <w:rPr>
+        <w:rFonts w:ascii="Courier New" w:hAnsi="Courier New" w:hint="default"/>
+        <w:sz w:val="20"/>
+      </w:rPr>
+    </w:lvl>
+    <w:lvl w:ilvl="2" w:tentative="1">
+      <w:start w:val="1"/>
+      <w:numFmt w:val="bullet"/>
+      <w:lvlText w:val=""/>
+      <w:lvlJc w:val="left"/>
+      <w:pPr>
+        <w:tabs>
+          <w:tab w:val="num" w:pos="2160"/>
+        </w:tabs>
+        <w:ind w:left="2160" w:hanging="360"/>
+      </w:pPr>
+      <w:rPr>
+        <w:rFonts w:ascii="Wingdings" w:hAnsi="Wingdings" w:hint="default"/>
+        <w:sz w:val="20"/>
+      </w:rPr>
+    </w:lvl>
+    <w:lvl w:ilvl="3" w:tentative="1">
+      <w:start w:val="1"/>
+      <w:numFmt w:val="bullet"/>
+      <w:lvlText w:val=""/>
+      <w:lvlJc w:val="left"/>
+      <w:pPr>
+        <w:tabs>
+          <w:tab w:val="num" w:pos="2880"/>
+        </w:tabs>
+        <w:ind w:left="2880" w:hanging="360"/>
+      </w:pPr>
+      <w:rPr>
+        <w:rFonts w:ascii="Wingdings" w:hAnsi="Wingdings" w:hint="default"/>
+        <w:sz w:val="20"/>
+      </w:rPr>
+    </w:lvl>
+    <w:lvl w:ilvl="4" w:tentative="1">
+      <w:start w:val="1"/>
+      <w:numFmt w:val="bullet"/>
+      <w:lvlText w:val=""/>
+      <w:lvlJc w:val="left"/>
+      <w:pPr>
+        <w:tabs>
+          <w:tab w:val="num" w:pos="3600"/>
+        </w:tabs>
+        <w:ind w:left="3600" w:hanging="360"/>
+      </w:pPr>
+      <w:rPr>
+        <w:rFonts w:ascii="Wingdings" w:hAnsi="Wingdings" w:hint="default"/>
+        <w:sz w:val="20"/>
+      </w:rPr>
+    </w:lvl>
+    <w:lvl w:ilvl="5" w:tentative="1">
+      <w:start w:val="1"/>
+      <w:numFmt w:val="bullet"/>
+      <w:lvlText w:val=""/>
+      <w:lvlJc w:val="left"/>
+      <w:pPr>
+        <w:tabs>
+          <w:tab w:val="num" w:pos="4320"/>
+        </w:tabs>
+        <w:ind w:left="4320" w:hanging="360"/>
+      </w:pPr>
+      <w:rPr>
+        <w:rFonts w:ascii="Wingdings" w:hAnsi="Wingdings" w:hint="default"/>
+        <w:sz w:val="20"/>
+      </w:rPr>
+    </w:lvl>
+    <w:lvl w:ilvl="6" w:tentative="1">
+      <w:start w:val="1"/>
+      <w:numFmt w:val="bullet"/>
+      <w:lvlText w:val=""/>
+      <w:lvlJc w:val="left"/>
+      <w:pPr>
+        <w:tabs>
+          <w:tab w:val="num" w:pos="5040"/>
+        </w:tabs>
+        <w:ind w:left="5040" w:hanging="360"/>
+      </w:pPr>
+      <w:rPr>
+        <w:rFonts w:ascii="Wingdings" w:hAnsi="Wingdings" w:hint="default"/>
+        <w:sz w:val="20"/>
+      </w:rPr>
+    </w:lvl>
+    <w:lvl w:ilvl="7" w:tentative="1">
+      <w:start w:val="1"/>
+      <w:numFmt w:val="bullet"/>
+      <w:lvlText w:val=""/>
+      <w:lvlJc w:val="left"/>
+      <w:pPr>
+        <w:tabs>
+          <w:tab w:val="num" w:pos="5760"/>
+        </w:tabs>
+        <w:ind w:left="5760" w:hanging="360"/>
+      </w:pPr>
+      <w:rPr>
+        <w:rFonts w:ascii="Wingdings" w:hAnsi="Wingdings" w:hint="default"/>
+        <w:sz w:val="20"/>
+      </w:rPr>
+    </w:lvl>
+    <w:lvl w:ilvl="8" w:tentative="1">
+      <w:start w:val="1"/>
+      <w:numFmt w:val="bullet"/>
+      <w:lvlText w:val=""/>
+      <w:lvlJc w:val="left"/>
+      <w:pPr>
+        <w:tabs>
+          <w:tab w:val="num" w:pos="6480"/>
+        </w:tabs>
+        <w:ind w:left="6480" w:hanging="360"/>
+      </w:pPr>
+      <w:rPr>
+        <w:rFonts w:ascii="Wingdings" w:hAnsi="Wingdings" w:hint="default"/>
+        <w:sz w:val="20"/>
+      </w:rPr>
+    </w:lvl>
+  </w:abstractNum>
+  <w:abstractNum w:abstractNumId="4" w15:restartNumberingAfterBreak="0">
+    <w:nsid w:val="173862D2"/>
+    <w:multiLevelType w:val="multilevel"/>
+    <w:tmpl w:val="A00ED53C"/>
+    <w:lvl w:ilvl="0">
+      <w:start w:val="1"/>
+      <w:numFmt w:val="bullet"/>
+      <w:lvlText w:val=""/>
+      <w:lvlJc w:val="left"/>
+      <w:pPr>
+        <w:tabs>
+          <w:tab w:val="num" w:pos="720"/>
+        </w:tabs>
+        <w:ind w:left="720" w:hanging="360"/>
+      </w:pPr>
+      <w:rPr>
+        <w:rFonts w:ascii="Symbol" w:hAnsi="Symbol" w:hint="default"/>
+        <w:sz w:val="20"/>
+      </w:rPr>
+    </w:lvl>
+    <w:lvl w:ilvl="1" w:tentative="1">
+      <w:start w:val="1"/>
+      <w:numFmt w:val="bullet"/>
+      <w:lvlText w:val="o"/>
+      <w:lvlJc w:val="left"/>
+      <w:pPr>
+        <w:tabs>
+          <w:tab w:val="num" w:pos="1440"/>
+        </w:tabs>
+        <w:ind w:left="1440" w:hanging="360"/>
+      </w:pPr>
+      <w:rPr>
+        <w:rFonts w:ascii="Courier New" w:hAnsi="Courier New" w:hint="default"/>
+        <w:sz w:val="20"/>
+      </w:rPr>
+    </w:lvl>
+    <w:lvl w:ilvl="2" w:tentative="1">
+      <w:start w:val="1"/>
+      <w:numFmt w:val="bullet"/>
+      <w:lvlText w:val=""/>
+      <w:lvlJc w:val="left"/>
+      <w:pPr>
+        <w:tabs>
+          <w:tab w:val="num" w:pos="2160"/>
+        </w:tabs>
+        <w:ind w:left="2160" w:hanging="360"/>
+      </w:pPr>
+      <w:rPr>
+        <w:rFonts w:ascii="Wingdings" w:hAnsi="Wingdings" w:hint="default"/>
+        <w:sz w:val="20"/>
+      </w:rPr>
+    </w:lvl>
+    <w:lvl w:ilvl="3" w:tentative="1">
+      <w:start w:val="1"/>
+      <w:numFmt w:val="bullet"/>
+      <w:lvlText w:val=""/>
+      <w:lvlJc w:val="left"/>
+      <w:pPr>
+        <w:tabs>
+          <w:tab w:val="num" w:pos="2880"/>
+        </w:tabs>
+        <w:ind w:left="2880" w:hanging="360"/>
+      </w:pPr>
+      <w:rPr>
+        <w:rFonts w:ascii="Wingdings" w:hAnsi="Wingdings" w:hint="default"/>
+        <w:sz w:val="20"/>
+      </w:rPr>
+    </w:lvl>
+    <w:lvl w:ilvl="4" w:tentative="1">
+      <w:start w:val="1"/>
+      <w:numFmt w:val="bullet"/>
+      <w:lvlText w:val=""/>
+      <w:lvlJc w:val="left"/>
+      <w:pPr>
+        <w:tabs>
+          <w:tab w:val="num" w:pos="3600"/>
+        </w:tabs>
+        <w:ind w:left="3600" w:hanging="360"/>
+      </w:pPr>
+      <w:rPr>
+        <w:rFonts w:ascii="Wingdings" w:hAnsi="Wingdings" w:hint="default"/>
+        <w:sz w:val="20"/>
+      </w:rPr>
+    </w:lvl>
+    <w:lvl w:ilvl="5" w:tentative="1">
+      <w:start w:val="1"/>
+      <w:numFmt w:val="bullet"/>
+      <w:lvlText w:val=""/>
+      <w:lvlJc w:val="left"/>
+      <w:pPr>
+        <w:tabs>
+          <w:tab w:val="num" w:pos="4320"/>
+        </w:tabs>
+        <w:ind w:left="4320" w:hanging="360"/>
+      </w:pPr>
+      <w:rPr>
+        <w:rFonts w:ascii="Wingdings" w:hAnsi="Wingdings" w:hint="default"/>
+        <w:sz w:val="20"/>
+      </w:rPr>
+    </w:lvl>
+    <w:lvl w:ilvl="6" w:tentative="1">
+      <w:start w:val="1"/>
+      <w:numFmt w:val="bullet"/>
+      <w:lvlText w:val=""/>
+      <w:lvlJc w:val="left"/>
+      <w:pPr>
+        <w:tabs>
+          <w:tab w:val="num" w:pos="5040"/>
+        </w:tabs>
+        <w:ind w:left="5040" w:hanging="360"/>
+      </w:pPr>
+      <w:rPr>
+        <w:rFonts w:ascii="Wingdings" w:hAnsi="Wingdings" w:hint="default"/>
+        <w:sz w:val="20"/>
+      </w:rPr>
+    </w:lvl>
+    <w:lvl w:ilvl="7" w:tentative="1">
+      <w:start w:val="1"/>
+      <w:numFmt w:val="bullet"/>
+      <w:lvlText w:val=""/>
+      <w:lvlJc w:val="left"/>
+      <w:pPr>
+        <w:tabs>
+          <w:tab w:val="num" w:pos="5760"/>
+        </w:tabs>
+        <w:ind w:left="5760" w:hanging="360"/>
+      </w:pPr>
+      <w:rPr>
+        <w:rFonts w:ascii="Wingdings" w:hAnsi="Wingdings" w:hint="default"/>
+        <w:sz w:val="20"/>
+      </w:rPr>
+    </w:lvl>
+    <w:lvl w:ilvl="8" w:tentative="1">
+      <w:start w:val="1"/>
+      <w:numFmt w:val="bullet"/>
+      <w:lvlText w:val=""/>
+      <w:lvlJc w:val="left"/>
+      <w:pPr>
+        <w:tabs>
+          <w:tab w:val="num" w:pos="6480"/>
+        </w:tabs>
+        <w:ind w:left="6480" w:hanging="360"/>
+      </w:pPr>
+      <w:rPr>
+        <w:rFonts w:ascii="Wingdings" w:hAnsi="Wingdings" w:hint="default"/>
+        <w:sz w:val="20"/>
+      </w:rPr>
+    </w:lvl>
+  </w:abstractNum>
+  <w:abstractNum w:abstractNumId="5" w15:restartNumberingAfterBreak="0">
+    <w:nsid w:val="17E31BAD"/>
+    <w:multiLevelType w:val="multilevel"/>
+    <w:tmpl w:val="05060DFE"/>
+    <w:lvl w:ilvl="0">
+      <w:start w:val="1"/>
+      <w:numFmt w:val="bullet"/>
+      <w:lvlText w:val=""/>
+      <w:lvlJc w:val="left"/>
+      <w:pPr>
+        <w:tabs>
+          <w:tab w:val="num" w:pos="720"/>
+        </w:tabs>
+        <w:ind w:left="720" w:hanging="360"/>
+      </w:pPr>
+      <w:rPr>
+        <w:rFonts w:ascii="Symbol" w:hAnsi="Symbol" w:hint="default"/>
+        <w:sz w:val="20"/>
+      </w:rPr>
+    </w:lvl>
+    <w:lvl w:ilvl="1" w:tentative="1">
+      <w:start w:val="1"/>
+      <w:numFmt w:val="bullet"/>
+      <w:lvlText w:val="o"/>
+      <w:lvlJc w:val="left"/>
+      <w:pPr>
+        <w:tabs>
+          <w:tab w:val="num" w:pos="1440"/>
+        </w:tabs>
+        <w:ind w:left="1440" w:hanging="360"/>
+      </w:pPr>
+      <w:rPr>
+        <w:rFonts w:ascii="Courier New" w:hAnsi="Courier New" w:hint="default"/>
+        <w:sz w:val="20"/>
+      </w:rPr>
+    </w:lvl>
+    <w:lvl w:ilvl="2" w:tentative="1">
+      <w:start w:val="1"/>
+      <w:numFmt w:val="bullet"/>
+      <w:lvlText w:val=""/>
+      <w:lvlJc w:val="left"/>
+      <w:pPr>
+        <w:tabs>
+          <w:tab w:val="num" w:pos="2160"/>
+        </w:tabs>
+        <w:ind w:left="2160" w:hanging="360"/>
+      </w:pPr>
+      <w:rPr>
+        <w:rFonts w:ascii="Wingdings" w:hAnsi="Wingdings" w:hint="default"/>
+        <w:sz w:val="20"/>
+      </w:rPr>
+    </w:lvl>
+    <w:lvl w:ilvl="3" w:tentative="1">
+      <w:start w:val="1"/>
+      <w:numFmt w:val="bullet"/>
+      <w:lvlText w:val=""/>
+      <w:lvlJc w:val="left"/>
+      <w:pPr>
+        <w:tabs>
+          <w:tab w:val="num" w:pos="2880"/>
+        </w:tabs>
+        <w:ind w:left="2880" w:hanging="360"/>
+      </w:pPr>
+      <w:rPr>
+        <w:rFonts w:ascii="Wingdings" w:hAnsi="Wingdings" w:hint="default"/>
+        <w:sz w:val="20"/>
+      </w:rPr>
+    </w:lvl>
+    <w:lvl w:ilvl="4" w:tentative="1">
+      <w:start w:val="1"/>
+      <w:numFmt w:val="bullet"/>
+      <w:lvlText w:val=""/>
+      <w:lvlJc w:val="left"/>
+      <w:pPr>
+        <w:tabs>
+          <w:tab w:val="num" w:pos="3600"/>
+        </w:tabs>
+        <w:ind w:left="3600" w:hanging="360"/>
+      </w:pPr>
+      <w:rPr>
+        <w:rFonts w:ascii="Wingdings" w:hAnsi="Wingdings" w:hint="default"/>
+        <w:sz w:val="20"/>
+      </w:rPr>
+    </w:lvl>
+    <w:lvl w:ilvl="5" w:tentative="1">
+      <w:start w:val="1"/>
+      <w:numFmt w:val="bullet"/>
+      <w:lvlText w:val=""/>
+      <w:lvlJc w:val="left"/>
+      <w:pPr>
+        <w:tabs>
+          <w:tab w:val="num" w:pos="4320"/>
+        </w:tabs>
+        <w:ind w:left="4320" w:hanging="360"/>
+      </w:pPr>
+      <w:rPr>
+        <w:rFonts w:ascii="Wingdings" w:hAnsi="Wingdings" w:hint="default"/>
+        <w:sz w:val="20"/>
+      </w:rPr>
+    </w:lvl>
+    <w:lvl w:ilvl="6" w:tentative="1">
+      <w:start w:val="1"/>
+      <w:numFmt w:val="bullet"/>
+      <w:lvlText w:val=""/>
+      <w:lvlJc w:val="left"/>
+      <w:pPr>
+        <w:tabs>
+          <w:tab w:val="num" w:pos="5040"/>
+        </w:tabs>
+        <w:ind w:left="5040" w:hanging="360"/>
+      </w:pPr>
+      <w:rPr>
+        <w:rFonts w:ascii="Wingdings" w:hAnsi="Wingdings" w:hint="default"/>
+        <w:sz w:val="20"/>
+      </w:rPr>
+    </w:lvl>
+    <w:lvl w:ilvl="7" w:tentative="1">
+      <w:start w:val="1"/>
+      <w:numFmt w:val="bullet"/>
+      <w:lvlText w:val=""/>
+      <w:lvlJc w:val="left"/>
+      <w:pPr>
+        <w:tabs>
+          <w:tab w:val="num" w:pos="5760"/>
+        </w:tabs>
+        <w:ind w:left="5760" w:hanging="360"/>
+      </w:pPr>
+      <w:rPr>
+        <w:rFonts w:ascii="Wingdings" w:hAnsi="Wingdings" w:hint="default"/>
+        <w:sz w:val="20"/>
+      </w:rPr>
+    </w:lvl>
+    <w:lvl w:ilvl="8" w:tentative="1">
+      <w:start w:val="1"/>
+      <w:numFmt w:val="bullet"/>
+      <w:lvlText w:val=""/>
+      <w:lvlJc w:val="left"/>
+      <w:pPr>
+        <w:tabs>
+          <w:tab w:val="num" w:pos="6480"/>
+        </w:tabs>
+        <w:ind w:left="6480" w:hanging="360"/>
+      </w:pPr>
+      <w:rPr>
+        <w:rFonts w:ascii="Wingdings" w:hAnsi="Wingdings" w:hint="default"/>
+        <w:sz w:val="20"/>
+      </w:rPr>
+    </w:lvl>
+  </w:abstractNum>
+  <w:abstractNum w:abstractNumId="6" w15:restartNumberingAfterBreak="0">
+    <w:nsid w:val="19674790"/>
+    <w:multiLevelType w:val="multilevel"/>
+    <w:tmpl w:val="6B7256B8"/>
+    <w:lvl w:ilvl="0">
+      <w:start w:val="1"/>
+      <w:numFmt w:val="bullet"/>
+      <w:lvlText w:val=""/>
+      <w:lvlJc w:val="left"/>
+      <w:pPr>
+        <w:tabs>
+          <w:tab w:val="num" w:pos="720"/>
+        </w:tabs>
+        <w:ind w:left="720" w:hanging="360"/>
+      </w:pPr>
+      <w:rPr>
+        <w:rFonts w:ascii="Symbol" w:hAnsi="Symbol" w:hint="default"/>
+        <w:sz w:val="20"/>
+      </w:rPr>
+    </w:lvl>
+    <w:lvl w:ilvl="1" w:tentative="1">
+      <w:start w:val="1"/>
+      <w:numFmt w:val="bullet"/>
+      <w:lvlText w:val="o"/>
+      <w:lvlJc w:val="left"/>
+      <w:pPr>
+        <w:tabs>
+          <w:tab w:val="num" w:pos="1440"/>
+        </w:tabs>
+        <w:ind w:left="1440" w:hanging="360"/>
+      </w:pPr>
+      <w:rPr>
+        <w:rFonts w:ascii="Courier New" w:hAnsi="Courier New" w:hint="default"/>
+        <w:sz w:val="20"/>
+      </w:rPr>
+    </w:lvl>
+    <w:lvl w:ilvl="2" w:tentative="1">
+      <w:start w:val="1"/>
+      <w:numFmt w:val="bullet"/>
+      <w:lvlText w:val=""/>
+      <w:lvlJc w:val="left"/>
+      <w:pPr>
+        <w:tabs>
+          <w:tab w:val="num" w:pos="2160"/>
+        </w:tabs>
+        <w:ind w:left="2160" w:hanging="360"/>
+      </w:pPr>
+      <w:rPr>
+        <w:rFonts w:ascii="Wingdings" w:hAnsi="Wingdings" w:hint="default"/>
+        <w:sz w:val="20"/>
+      </w:rPr>
+    </w:lvl>
+    <w:lvl w:ilvl="3" w:tentative="1">
+      <w:start w:val="1"/>
+      <w:numFmt w:val="bullet"/>
+      <w:lvlText w:val=""/>
+      <w:lvlJc w:val="left"/>
+      <w:pPr>
+        <w:tabs>
+          <w:tab w:val="num" w:pos="2880"/>
+        </w:tabs>
+        <w:ind w:left="2880" w:hanging="360"/>
+      </w:pPr>
+      <w:rPr>
+        <w:rFonts w:ascii="Wingdings" w:hAnsi="Wingdings" w:hint="default"/>
+        <w:sz w:val="20"/>
+      </w:rPr>
+    </w:lvl>
+    <w:lvl w:ilvl="4" w:tentative="1">
+      <w:start w:val="1"/>
+      <w:numFmt w:val="bullet"/>
+      <w:lvlText w:val=""/>
+      <w:lvlJc w:val="left"/>
+      <w:pPr>
+        <w:tabs>
+          <w:tab w:val="num" w:pos="3600"/>
+        </w:tabs>
+        <w:ind w:left="3600" w:hanging="360"/>
+      </w:pPr>
+      <w:rPr>
+        <w:rFonts w:ascii="Wingdings" w:hAnsi="Wingdings" w:hint="default"/>
+        <w:sz w:val="20"/>
+      </w:rPr>
+    </w:lvl>
+    <w:lvl w:ilvl="5" w:tentative="1">
+      <w:start w:val="1"/>
+      <w:numFmt w:val="bullet"/>
+      <w:lvlText w:val=""/>
+      <w:lvlJc w:val="left"/>
+      <w:pPr>
+        <w:tabs>
+          <w:tab w:val="num" w:pos="4320"/>
+        </w:tabs>
+        <w:ind w:left="4320" w:hanging="360"/>
+      </w:pPr>
+      <w:rPr>
+        <w:rFonts w:ascii="Wingdings" w:hAnsi="Wingdings" w:hint="default"/>
+        <w:sz w:val="20"/>
+      </w:rPr>
+    </w:lvl>
+    <w:lvl w:ilvl="6" w:tentative="1">
+      <w:start w:val="1"/>
+      <w:numFmt w:val="bullet"/>
+      <w:lvlText w:val=""/>
+      <w:lvlJc w:val="left"/>
+      <w:pPr>
+        <w:tabs>
+          <w:tab w:val="num" w:pos="5040"/>
+        </w:tabs>
+        <w:ind w:left="5040" w:hanging="360"/>
+      </w:pPr>
+      <w:rPr>
+        <w:rFonts w:ascii="Wingdings" w:hAnsi="Wingdings" w:hint="default"/>
+        <w:sz w:val="20"/>
+      </w:rPr>
+    </w:lvl>
+    <w:lvl w:ilvl="7" w:tentative="1">
+      <w:start w:val="1"/>
+      <w:numFmt w:val="bullet"/>
+      <w:lvlText w:val=""/>
+      <w:lvlJc w:val="left"/>
+      <w:pPr>
+        <w:tabs>
+          <w:tab w:val="num" w:pos="5760"/>
+        </w:tabs>
+        <w:ind w:left="5760" w:hanging="360"/>
+      </w:pPr>
+      <w:rPr>
+        <w:rFonts w:ascii="Wingdings" w:hAnsi="Wingdings" w:hint="default"/>
+        <w:sz w:val="20"/>
+      </w:rPr>
+    </w:lvl>
+    <w:lvl w:ilvl="8" w:tentative="1">
+      <w:start w:val="1"/>
+      <w:numFmt w:val="bullet"/>
+      <w:lvlText w:val=""/>
+      <w:lvlJc w:val="left"/>
+      <w:pPr>
+        <w:tabs>
+          <w:tab w:val="num" w:pos="6480"/>
+        </w:tabs>
+        <w:ind w:left="6480" w:hanging="360"/>
+      </w:pPr>
+      <w:rPr>
+        <w:rFonts w:ascii="Wingdings" w:hAnsi="Wingdings" w:hint="default"/>
+        <w:sz w:val="20"/>
+      </w:rPr>
+    </w:lvl>
+  </w:abstractNum>
+  <w:abstractNum w:abstractNumId="7" w15:restartNumberingAfterBreak="0">
+    <w:nsid w:val="19D537BD"/>
+    <w:multiLevelType w:val="multilevel"/>
+    <w:tmpl w:val="3948D122"/>
+    <w:lvl w:ilvl="0">
+      <w:start w:val="1"/>
+      <w:numFmt w:val="decimal"/>
+      <w:lvlText w:val="%1."/>
+      <w:lvlJc w:val="left"/>
+      <w:pPr>
+        <w:tabs>
+          <w:tab w:val="num" w:pos="720"/>
+        </w:tabs>
+        <w:ind w:left="720" w:hanging="360"/>
+      </w:pPr>
+    </w:lvl>
+    <w:lvl w:ilvl="1" w:tentative="1">
+      <w:start w:val="1"/>
+      <w:numFmt w:val="decimal"/>
+      <w:lvlText w:val="%2."/>
+      <w:lvlJc w:val="left"/>
+      <w:pPr>
+        <w:tabs>
+          <w:tab w:val="num" w:pos="1440"/>
+        </w:tabs>
+        <w:ind w:left="1440" w:hanging="360"/>
+      </w:pPr>
+    </w:lvl>
+    <w:lvl w:ilvl="2" w:tentative="1">
+      <w:start w:val="1"/>
+      <w:numFmt w:val="decimal"/>
+      <w:lvlText w:val="%3."/>
+      <w:lvlJc w:val="left"/>
+      <w:pPr>
+        <w:tabs>
+          <w:tab w:val="num" w:pos="2160"/>
+        </w:tabs>
+        <w:ind w:left="2160" w:hanging="360"/>
+      </w:pPr>
+    </w:lvl>
+    <w:lvl w:ilvl="3" w:tentative="1">
+      <w:start w:val="1"/>
+      <w:numFmt w:val="decimal"/>
+      <w:lvlText w:val="%4."/>
+      <w:lvlJc w:val="left"/>
+      <w:pPr>
+        <w:tabs>
+          <w:tab w:val="num" w:pos="2880"/>
+        </w:tabs>
+        <w:ind w:left="2880" w:hanging="360"/>
+      </w:pPr>
+    </w:lvl>
+    <w:lvl w:ilvl="4" w:tentative="1">
+      <w:start w:val="1"/>
+      <w:numFmt w:val="decimal"/>
+      <w:lvlText w:val="%5."/>
+      <w:lvlJc w:val="left"/>
+      <w:pPr>
+        <w:tabs>
+          <w:tab w:val="num" w:pos="3600"/>
+        </w:tabs>
+        <w:ind w:left="3600" w:hanging="360"/>
+      </w:pPr>
+    </w:lvl>
+    <w:lvl w:ilvl="5" w:tentative="1">
+      <w:start w:val="1"/>
+      <w:numFmt w:val="decimal"/>
+      <w:lvlText w:val="%6."/>
+      <w:lvlJc w:val="left"/>
+      <w:pPr>
+        <w:tabs>
+          <w:tab w:val="num" w:pos="4320"/>
+        </w:tabs>
+        <w:ind w:left="4320" w:hanging="360"/>
+      </w:pPr>
+    </w:lvl>
+    <w:lvl w:ilvl="6" w:tentative="1">
+      <w:start w:val="1"/>
+      <w:numFmt w:val="decimal"/>
+      <w:lvlText w:val="%7."/>
+      <w:lvlJc w:val="left"/>
+      <w:pPr>
+        <w:tabs>
+          <w:tab w:val="num" w:pos="5040"/>
+        </w:tabs>
+        <w:ind w:left="5040" w:hanging="360"/>
+      </w:pPr>
+    </w:lvl>
+    <w:lvl w:ilvl="7" w:tentative="1">
+      <w:start w:val="1"/>
+      <w:numFmt w:val="decimal"/>
+      <w:lvlText w:val="%8."/>
+      <w:lvlJc w:val="left"/>
+      <w:pPr>
+        <w:tabs>
+          <w:tab w:val="num" w:pos="5760"/>
+        </w:tabs>
+        <w:ind w:left="5760" w:hanging="360"/>
+      </w:pPr>
+    </w:lvl>
+    <w:lvl w:ilvl="8" w:tentative="1">
+      <w:start w:val="1"/>
+      <w:numFmt w:val="decimal"/>
+      <w:lvlText w:val="%9."/>
+      <w:lvlJc w:val="left"/>
+      <w:pPr>
+        <w:tabs>
+          <w:tab w:val="num" w:pos="6480"/>
+        </w:tabs>
+        <w:ind w:left="6480" w:hanging="360"/>
+      </w:pPr>
+    </w:lvl>
+  </w:abstractNum>
+  <w:abstractNum w:abstractNumId="8" w15:restartNumberingAfterBreak="0">
+    <w:nsid w:val="1BCB70DE"/>
+    <w:multiLevelType w:val="multilevel"/>
+    <w:tmpl w:val="A35A4974"/>
+    <w:lvl w:ilvl="0">
+      <w:start w:val="1"/>
+      <w:numFmt w:val="bullet"/>
+      <w:lvlText w:val=""/>
+      <w:lvlJc w:val="left"/>
+      <w:pPr>
+        <w:tabs>
+          <w:tab w:val="num" w:pos="720"/>
+        </w:tabs>
+        <w:ind w:left="720" w:hanging="360"/>
+      </w:pPr>
+      <w:rPr>
+        <w:rFonts w:ascii="Symbol" w:hAnsi="Symbol" w:hint="default"/>
+        <w:sz w:val="20"/>
+      </w:rPr>
+    </w:lvl>
+    <w:lvl w:ilvl="1" w:tentative="1">
+      <w:start w:val="1"/>
+      <w:numFmt w:val="bullet"/>
+      <w:lvlText w:val="o"/>
+      <w:lvlJc w:val="left"/>
+      <w:pPr>
+        <w:tabs>
+          <w:tab w:val="num" w:pos="1440"/>
+        </w:tabs>
+        <w:ind w:left="1440" w:hanging="360"/>
+      </w:pPr>
+      <w:rPr>
+        <w:rFonts w:ascii="Courier New" w:hAnsi="Courier New" w:hint="default"/>
+        <w:sz w:val="20"/>
+      </w:rPr>
+    </w:lvl>
+    <w:lvl w:ilvl="2" w:tentative="1">
+      <w:start w:val="1"/>
+      <w:numFmt w:val="bullet"/>
+      <w:lvlText w:val=""/>
+      <w:lvlJc w:val="left"/>
+      <w:pPr>
+        <w:tabs>
+          <w:tab w:val="num" w:pos="2160"/>
+        </w:tabs>
+        <w:ind w:left="2160" w:hanging="360"/>
+      </w:pPr>
+      <w:rPr>
+        <w:rFonts w:ascii="Wingdings" w:hAnsi="Wingdings" w:hint="default"/>
+        <w:sz w:val="20"/>
+      </w:rPr>
+    </w:lvl>
+    <w:lvl w:ilvl="3" w:tentative="1">
+      <w:start w:val="1"/>
+      <w:numFmt w:val="bullet"/>
+      <w:lvlText w:val=""/>
+      <w:lvlJc w:val="left"/>
+      <w:pPr>
+        <w:tabs>
+          <w:tab w:val="num" w:pos="2880"/>
+        </w:tabs>
+        <w:ind w:left="2880" w:hanging="360"/>
+      </w:pPr>
+      <w:rPr>
+        <w:rFonts w:ascii="Wingdings" w:hAnsi="Wingdings" w:hint="default"/>
+        <w:sz w:val="20"/>
+      </w:rPr>
+    </w:lvl>
+    <w:lvl w:ilvl="4" w:tentative="1">
+      <w:start w:val="1"/>
+      <w:numFmt w:val="bullet"/>
+      <w:lvlText w:val=""/>
+      <w:lvlJc w:val="left"/>
+      <w:pPr>
+        <w:tabs>
+          <w:tab w:val="num" w:pos="3600"/>
+        </w:tabs>
+        <w:ind w:left="3600" w:hanging="360"/>
+      </w:pPr>
+      <w:rPr>
+        <w:rFonts w:ascii="Wingdings" w:hAnsi="Wingdings" w:hint="default"/>
+        <w:sz w:val="20"/>
+      </w:rPr>
+    </w:lvl>
+    <w:lvl w:ilvl="5" w:tentative="1">
+      <w:start w:val="1"/>
+      <w:numFmt w:val="bullet"/>
+      <w:lvlText w:val=""/>
+      <w:lvlJc w:val="left"/>
+      <w:pPr>
+        <w:tabs>
+          <w:tab w:val="num" w:pos="4320"/>
+        </w:tabs>
+        <w:ind w:left="4320" w:hanging="360"/>
+      </w:pPr>
+      <w:rPr>
+        <w:rFonts w:ascii="Wingdings" w:hAnsi="Wingdings" w:hint="default"/>
+        <w:sz w:val="20"/>
+      </w:rPr>
+    </w:lvl>
+    <w:lvl w:ilvl="6" w:tentative="1">
+      <w:start w:val="1"/>
+      <w:numFmt w:val="bullet"/>
+      <w:lvlText w:val=""/>
+      <w:lvlJc w:val="left"/>
+      <w:pPr>
+        <w:tabs>
+          <w:tab w:val="num" w:pos="5040"/>
+        </w:tabs>
+        <w:ind w:left="5040" w:hanging="360"/>
+      </w:pPr>
+      <w:rPr>
+        <w:rFonts w:ascii="Wingdings" w:hAnsi="Wingdings" w:hint="default"/>
+        <w:sz w:val="20"/>
+      </w:rPr>
+    </w:lvl>
+    <w:lvl w:ilvl="7" w:tentative="1">
+      <w:start w:val="1"/>
+      <w:numFmt w:val="bullet"/>
+      <w:lvlText w:val=""/>
+      <w:lvlJc w:val="left"/>
+      <w:pPr>
+        <w:tabs>
+          <w:tab w:val="num" w:pos="5760"/>
+        </w:tabs>
+        <w:ind w:left="5760" w:hanging="360"/>
+      </w:pPr>
+      <w:rPr>
+        <w:rFonts w:ascii="Wingdings" w:hAnsi="Wingdings" w:hint="default"/>
+        <w:sz w:val="20"/>
+      </w:rPr>
+    </w:lvl>
+    <w:lvl w:ilvl="8" w:tentative="1">
+      <w:start w:val="1"/>
+      <w:numFmt w:val="bullet"/>
+      <w:lvlText w:val=""/>
+      <w:lvlJc w:val="left"/>
+      <w:pPr>
+        <w:tabs>
+          <w:tab w:val="num" w:pos="6480"/>
+        </w:tabs>
+        <w:ind w:left="6480" w:hanging="360"/>
+      </w:pPr>
+      <w:rPr>
+        <w:rFonts w:ascii="Wingdings" w:hAnsi="Wingdings" w:hint="default"/>
+        <w:sz w:val="20"/>
+      </w:rPr>
+    </w:lvl>
+  </w:abstractNum>
+  <w:abstractNum w:abstractNumId="9" w15:restartNumberingAfterBreak="0">
+    <w:nsid w:val="2C16017C"/>
+    <w:multiLevelType w:val="multilevel"/>
+    <w:tmpl w:val="36B08D70"/>
+    <w:lvl w:ilvl="0">
+      <w:start w:val="1"/>
+      <w:numFmt w:val="decimal"/>
+      <w:lvlText w:val="%1."/>
+      <w:lvlJc w:val="left"/>
+      <w:pPr>
+        <w:tabs>
+          <w:tab w:val="num" w:pos="720"/>
+        </w:tabs>
+        <w:ind w:left="720" w:hanging="360"/>
+      </w:pPr>
+    </w:lvl>
+    <w:lvl w:ilvl="1" w:tentative="1">
+      <w:start w:val="1"/>
+      <w:numFmt w:val="decimal"/>
+      <w:lvlText w:val="%2."/>
+      <w:lvlJc w:val="left"/>
+      <w:pPr>
+        <w:tabs>
+          <w:tab w:val="num" w:pos="1440"/>
+        </w:tabs>
+        <w:ind w:left="1440" w:hanging="360"/>
+      </w:pPr>
+    </w:lvl>
+    <w:lvl w:ilvl="2" w:tentative="1">
+      <w:start w:val="1"/>
+      <w:numFmt w:val="decimal"/>
+      <w:lvlText w:val="%3."/>
+      <w:lvlJc w:val="left"/>
+      <w:pPr>
+        <w:tabs>
+          <w:tab w:val="num" w:pos="2160"/>
+        </w:tabs>
+        <w:ind w:left="2160" w:hanging="360"/>
+      </w:pPr>
+    </w:lvl>
+    <w:lvl w:ilvl="3" w:tentative="1">
+      <w:start w:val="1"/>
+      <w:numFmt w:val="decimal"/>
+      <w:lvlText w:val="%4."/>
+      <w:lvlJc w:val="left"/>
+      <w:pPr>
+        <w:tabs>
+          <w:tab w:val="num" w:pos="2880"/>
+        </w:tabs>
+        <w:ind w:left="2880" w:hanging="360"/>
+      </w:pPr>
+    </w:lvl>
+    <w:lvl w:ilvl="4" w:tentative="1">
+      <w:start w:val="1"/>
+      <w:numFmt w:val="decimal"/>
+      <w:lvlText w:val="%5."/>
+      <w:lvlJc w:val="left"/>
+      <w:pPr>
+        <w:tabs>
+          <w:tab w:val="num" w:pos="3600"/>
+        </w:tabs>
+        <w:ind w:left="3600" w:hanging="360"/>
+      </w:pPr>
+    </w:lvl>
+    <w:lvl w:ilvl="5" w:tentative="1">
+      <w:start w:val="1"/>
+      <w:numFmt w:val="decimal"/>
+      <w:lvlText w:val="%6."/>
+      <w:lvlJc w:val="left"/>
+      <w:pPr>
+        <w:tabs>
+          <w:tab w:val="num" w:pos="4320"/>
+        </w:tabs>
+        <w:ind w:left="4320" w:hanging="360"/>
+      </w:pPr>
+    </w:lvl>
+    <w:lvl w:ilvl="6" w:tentative="1">
+      <w:start w:val="1"/>
+      <w:numFmt w:val="decimal"/>
+      <w:lvlText w:val="%7."/>
+      <w:lvlJc w:val="left"/>
+      <w:pPr>
+        <w:tabs>
+          <w:tab w:val="num" w:pos="5040"/>
+        </w:tabs>
+        <w:ind w:left="5040" w:hanging="360"/>
+      </w:pPr>
+    </w:lvl>
+    <w:lvl w:ilvl="7" w:tentative="1">
+      <w:start w:val="1"/>
+      <w:numFmt w:val="decimal"/>
+      <w:lvlText w:val="%8."/>
+      <w:lvlJc w:val="left"/>
+      <w:pPr>
+        <w:tabs>
+          <w:tab w:val="num" w:pos="5760"/>
+        </w:tabs>
+        <w:ind w:left="5760" w:hanging="360"/>
+      </w:pPr>
+    </w:lvl>
+    <w:lvl w:ilvl="8" w:tentative="1">
+      <w:start w:val="1"/>
+      <w:numFmt w:val="decimal"/>
+      <w:lvlText w:val="%9."/>
+      <w:lvlJc w:val="left"/>
+      <w:pPr>
+        <w:tabs>
+          <w:tab w:val="num" w:pos="6480"/>
+        </w:tabs>
+        <w:ind w:left="6480" w:hanging="360"/>
+      </w:pPr>
+    </w:lvl>
+  </w:abstractNum>
+  <w:abstractNum w:abstractNumId="10" w15:restartNumberingAfterBreak="0">
+    <w:nsid w:val="389E47B8"/>
+    <w:multiLevelType w:val="multilevel"/>
+    <w:tmpl w:val="3DAC7060"/>
+    <w:lvl w:ilvl="0">
+      <w:start w:val="1"/>
+      <w:numFmt w:val="decimal"/>
+      <w:lvlText w:val="%1."/>
+      <w:lvlJc w:val="left"/>
+      <w:pPr>
+        <w:tabs>
+          <w:tab w:val="num" w:pos="720"/>
+        </w:tabs>
+        <w:ind w:left="720" w:hanging="360"/>
+      </w:pPr>
+    </w:lvl>
+    <w:lvl w:ilvl="1" w:tentative="1">
+      <w:start w:val="1"/>
+      <w:numFmt w:val="decimal"/>
+      <w:lvlText w:val="%2."/>
+      <w:lvlJc w:val="left"/>
+      <w:pPr>
+        <w:tabs>
+          <w:tab w:val="num" w:pos="1440"/>
+        </w:tabs>
+        <w:ind w:left="1440" w:hanging="360"/>
+      </w:pPr>
+    </w:lvl>
+    <w:lvl w:ilvl="2" w:tentative="1">
+      <w:start w:val="1"/>
+      <w:numFmt w:val="decimal"/>
+      <w:lvlText w:val="%3."/>
+      <w:lvlJc w:val="left"/>
+      <w:pPr>
+        <w:tabs>
+          <w:tab w:val="num" w:pos="2160"/>
+        </w:tabs>
+        <w:ind w:left="2160" w:hanging="360"/>
+      </w:pPr>
+    </w:lvl>
+    <w:lvl w:ilvl="3" w:tentative="1">
+      <w:start w:val="1"/>
+      <w:numFmt w:val="decimal"/>
+      <w:lvlText w:val="%4."/>
+      <w:lvlJc w:val="left"/>
+      <w:pPr>
+        <w:tabs>
+          <w:tab w:val="num" w:pos="2880"/>
+        </w:tabs>
+        <w:ind w:left="2880" w:hanging="360"/>
+      </w:pPr>
+    </w:lvl>
+    <w:lvl w:ilvl="4" w:tentative="1">
+      <w:start w:val="1"/>
+      <w:numFmt w:val="decimal"/>
+      <w:lvlText w:val="%5."/>
+      <w:lvlJc w:val="left"/>
+      <w:pPr>
+        <w:tabs>
+          <w:tab w:val="num" w:pos="3600"/>
+        </w:tabs>
+        <w:ind w:left="3600" w:hanging="360"/>
+      </w:pPr>
+    </w:lvl>
+    <w:lvl w:ilvl="5" w:tentative="1">
+      <w:start w:val="1"/>
+      <w:numFmt w:val="decimal"/>
+      <w:lvlText w:val="%6."/>
+      <w:lvlJc w:val="left"/>
+      <w:pPr>
+        <w:tabs>
+          <w:tab w:val="num" w:pos="4320"/>
+        </w:tabs>
+        <w:ind w:left="4320" w:hanging="360"/>
+      </w:pPr>
+    </w:lvl>
+    <w:lvl w:ilvl="6" w:tentative="1">
+      <w:start w:val="1"/>
+      <w:numFmt w:val="decimal"/>
+      <w:lvlText w:val="%7."/>
+      <w:lvlJc w:val="left"/>
+      <w:pPr>
+        <w:tabs>
+          <w:tab w:val="num" w:pos="5040"/>
+        </w:tabs>
+        <w:ind w:left="5040" w:hanging="360"/>
+      </w:pPr>
+    </w:lvl>
+    <w:lvl w:ilvl="7" w:tentative="1">
+      <w:start w:val="1"/>
+      <w:numFmt w:val="decimal"/>
+      <w:lvlText w:val="%8."/>
+      <w:lvlJc w:val="left"/>
+      <w:pPr>
+        <w:tabs>
+          <w:tab w:val="num" w:pos="5760"/>
+        </w:tabs>
+        <w:ind w:left="5760" w:hanging="360"/>
+      </w:pPr>
+    </w:lvl>
+    <w:lvl w:ilvl="8" w:tentative="1">
+      <w:start w:val="1"/>
+      <w:numFmt w:val="decimal"/>
+      <w:lvlText w:val="%9."/>
+      <w:lvlJc w:val="left"/>
+      <w:pPr>
+        <w:tabs>
+          <w:tab w:val="num" w:pos="6480"/>
+        </w:tabs>
+        <w:ind w:left="6480" w:hanging="360"/>
+      </w:pPr>
+    </w:lvl>
+  </w:abstractNum>
+  <w:abstractNum w:abstractNumId="11" w15:restartNumberingAfterBreak="0">
+    <w:nsid w:val="49A156F0"/>
+    <w:multiLevelType w:val="multilevel"/>
+    <w:tmpl w:val="203C0DF4"/>
+    <w:lvl w:ilvl="0">
+      <w:start w:val="1"/>
+      <w:numFmt w:val="bullet"/>
+      <w:lvlText w:val=""/>
+      <w:lvlJc w:val="left"/>
+      <w:pPr>
+        <w:tabs>
+          <w:tab w:val="num" w:pos="720"/>
+        </w:tabs>
+        <w:ind w:left="720" w:hanging="360"/>
+      </w:pPr>
+      <w:rPr>
+        <w:rFonts w:ascii="Symbol" w:hAnsi="Symbol" w:hint="default"/>
+        <w:sz w:val="20"/>
+      </w:rPr>
+    </w:lvl>
+    <w:lvl w:ilvl="1" w:tentative="1">
+      <w:start w:val="1"/>
+      <w:numFmt w:val="bullet"/>
+      <w:lvlText w:val="o"/>
+      <w:lvlJc w:val="left"/>
+      <w:pPr>
+        <w:tabs>
+          <w:tab w:val="num" w:pos="1440"/>
+        </w:tabs>
+        <w:ind w:left="1440" w:hanging="360"/>
+      </w:pPr>
+      <w:rPr>
+        <w:rFonts w:ascii="Courier New" w:hAnsi="Courier New" w:hint="default"/>
+        <w:sz w:val="20"/>
+      </w:rPr>
+    </w:lvl>
+    <w:lvl w:ilvl="2" w:tentative="1">
+      <w:start w:val="1"/>
+      <w:numFmt w:val="bullet"/>
+      <w:lvlText w:val=""/>
+      <w:lvlJc w:val="left"/>
+      <w:pPr>
+        <w:tabs>
+          <w:tab w:val="num" w:pos="2160"/>
+        </w:tabs>
+        <w:ind w:left="2160" w:hanging="360"/>
+      </w:pPr>
+      <w:rPr>
+        <w:rFonts w:ascii="Wingdings" w:hAnsi="Wingdings" w:hint="default"/>
+        <w:sz w:val="20"/>
+      </w:rPr>
+    </w:lvl>
+    <w:lvl w:ilvl="3" w:tentative="1">
+      <w:start w:val="1"/>
+      <w:numFmt w:val="bullet"/>
+      <w:lvlText w:val=""/>
+      <w:lvlJc w:val="left"/>
+      <w:pPr>
+        <w:tabs>
+          <w:tab w:val="num" w:pos="2880"/>
+        </w:tabs>
+        <w:ind w:left="2880" w:hanging="360"/>
+      </w:pPr>
+      <w:rPr>
+        <w:rFonts w:ascii="Wingdings" w:hAnsi="Wingdings" w:hint="default"/>
+        <w:sz w:val="20"/>
+      </w:rPr>
+    </w:lvl>
+    <w:lvl w:ilvl="4" w:tentative="1">
+      <w:start w:val="1"/>
+      <w:numFmt w:val="bullet"/>
+      <w:lvlText w:val=""/>
+      <w:lvlJc w:val="left"/>
+      <w:pPr>
+        <w:tabs>
+          <w:tab w:val="num" w:pos="3600"/>
+        </w:tabs>
+        <w:ind w:left="3600" w:hanging="360"/>
+      </w:pPr>
+      <w:rPr>
+        <w:rFonts w:ascii="Wingdings" w:hAnsi="Wingdings" w:hint="default"/>
+        <w:sz w:val="20"/>
+      </w:rPr>
+    </w:lvl>
+    <w:lvl w:ilvl="5" w:tentative="1">
+      <w:start w:val="1"/>
+      <w:numFmt w:val="bullet"/>
+      <w:lvlText w:val=""/>
+      <w:lvlJc w:val="left"/>
+      <w:pPr>
+        <w:tabs>
+          <w:tab w:val="num" w:pos="4320"/>
+        </w:tabs>
+        <w:ind w:left="4320" w:hanging="360"/>
+      </w:pPr>
+      <w:rPr>
+        <w:rFonts w:ascii="Wingdings" w:hAnsi="Wingdings" w:hint="default"/>
+        <w:sz w:val="20"/>
+      </w:rPr>
+    </w:lvl>
+    <w:lvl w:ilvl="6" w:tentative="1">
+      <w:start w:val="1"/>
+      <w:numFmt w:val="bullet"/>
+      <w:lvlText w:val=""/>
+      <w:lvlJc w:val="left"/>
+      <w:pPr>
+        <w:tabs>
+          <w:tab w:val="num" w:pos="5040"/>
+        </w:tabs>
+        <w:ind w:left="5040" w:hanging="360"/>
+      </w:pPr>
+      <w:rPr>
+        <w:rFonts w:ascii="Wingdings" w:hAnsi="Wingdings" w:hint="default"/>
+        <w:sz w:val="20"/>
+      </w:rPr>
+    </w:lvl>
+    <w:lvl w:ilvl="7" w:tentative="1">
+      <w:start w:val="1"/>
+      <w:numFmt w:val="bullet"/>
+      <w:lvlText w:val=""/>
+      <w:lvlJc w:val="left"/>
+      <w:pPr>
+        <w:tabs>
+          <w:tab w:val="num" w:pos="5760"/>
+        </w:tabs>
+        <w:ind w:left="5760" w:hanging="360"/>
+      </w:pPr>
+      <w:rPr>
+        <w:rFonts w:ascii="Wingdings" w:hAnsi="Wingdings" w:hint="default"/>
+        <w:sz w:val="20"/>
+      </w:rPr>
+    </w:lvl>
+    <w:lvl w:ilvl="8" w:tentative="1">
+      <w:start w:val="1"/>
+      <w:numFmt w:val="bullet"/>
+      <w:lvlText w:val=""/>
+      <w:lvlJc w:val="left"/>
+      <w:pPr>
+        <w:tabs>
+          <w:tab w:val="num" w:pos="6480"/>
+        </w:tabs>
+        <w:ind w:left="6480" w:hanging="360"/>
+      </w:pPr>
+      <w:rPr>
+        <w:rFonts w:ascii="Wingdings" w:hAnsi="Wingdings" w:hint="default"/>
+        <w:sz w:val="20"/>
+      </w:rPr>
+    </w:lvl>
+  </w:abstractNum>
+  <w:abstractNum w:abstractNumId="12" w15:restartNumberingAfterBreak="0">
+    <w:nsid w:val="4DCA1210"/>
+    <w:multiLevelType w:val="multilevel"/>
+    <w:tmpl w:val="6136AA38"/>
+    <w:lvl w:ilvl="0">
+      <w:start w:val="1"/>
+      <w:numFmt w:val="decimal"/>
+      <w:lvlText w:val="%1."/>
+      <w:lvlJc w:val="left"/>
+      <w:pPr>
+        <w:tabs>
+          <w:tab w:val="num" w:pos="720"/>
+        </w:tabs>
+        <w:ind w:left="720" w:hanging="360"/>
+      </w:pPr>
+    </w:lvl>
+    <w:lvl w:ilvl="1" w:tentative="1">
+      <w:start w:val="1"/>
+      <w:numFmt w:val="decimal"/>
+      <w:lvlText w:val="%2."/>
+      <w:lvlJc w:val="left"/>
+      <w:pPr>
+        <w:tabs>
+          <w:tab w:val="num" w:pos="1440"/>
+        </w:tabs>
+        <w:ind w:left="1440" w:hanging="360"/>
+      </w:pPr>
+    </w:lvl>
+    <w:lvl w:ilvl="2" w:tentative="1">
+      <w:start w:val="1"/>
+      <w:numFmt w:val="decimal"/>
+      <w:lvlText w:val="%3."/>
+      <w:lvlJc w:val="left"/>
+      <w:pPr>
+        <w:tabs>
+          <w:tab w:val="num" w:pos="2160"/>
+        </w:tabs>
+        <w:ind w:left="2160" w:hanging="360"/>
+      </w:pPr>
+    </w:lvl>
+    <w:lvl w:ilvl="3" w:tentative="1">
+      <w:start w:val="1"/>
+      <w:numFmt w:val="decimal"/>
+      <w:lvlText w:val="%4."/>
+      <w:lvlJc w:val="left"/>
+      <w:pPr>
+        <w:tabs>
+          <w:tab w:val="num" w:pos="2880"/>
+        </w:tabs>
+        <w:ind w:left="2880" w:hanging="360"/>
+      </w:pPr>
+    </w:lvl>
+    <w:lvl w:ilvl="4" w:tentative="1">
+      <w:start w:val="1"/>
+      <w:numFmt w:val="decimal"/>
+      <w:lvlText w:val="%5."/>
+      <w:lvlJc w:val="left"/>
+      <w:pPr>
+        <w:tabs>
+          <w:tab w:val="num" w:pos="3600"/>
+        </w:tabs>
+        <w:ind w:left="3600" w:hanging="360"/>
+      </w:pPr>
+    </w:lvl>
+    <w:lvl w:ilvl="5" w:tentative="1">
+      <w:start w:val="1"/>
+      <w:numFmt w:val="decimal"/>
+      <w:lvlText w:val="%6."/>
+      <w:lvlJc w:val="left"/>
+      <w:pPr>
+        <w:tabs>
+          <w:tab w:val="num" w:pos="4320"/>
+        </w:tabs>
+        <w:ind w:left="4320" w:hanging="360"/>
+      </w:pPr>
+    </w:lvl>
+    <w:lvl w:ilvl="6" w:tentative="1">
+      <w:start w:val="1"/>
+      <w:numFmt w:val="decimal"/>
+      <w:lvlText w:val="%7."/>
+      <w:lvlJc w:val="left"/>
+      <w:pPr>
+        <w:tabs>
+          <w:tab w:val="num" w:pos="5040"/>
+        </w:tabs>
+        <w:ind w:left="5040" w:hanging="360"/>
+      </w:pPr>
+    </w:lvl>
+    <w:lvl w:ilvl="7" w:tentative="1">
+      <w:start w:val="1"/>
+      <w:numFmt w:val="decimal"/>
+      <w:lvlText w:val="%8."/>
+      <w:lvlJc w:val="left"/>
+      <w:pPr>
+        <w:tabs>
+          <w:tab w:val="num" w:pos="5760"/>
+        </w:tabs>
+        <w:ind w:left="5760" w:hanging="360"/>
+      </w:pPr>
+    </w:lvl>
+    <w:lvl w:ilvl="8" w:tentative="1">
+      <w:start w:val="1"/>
+      <w:numFmt w:val="decimal"/>
+      <w:lvlText w:val="%9."/>
+      <w:lvlJc w:val="left"/>
+      <w:pPr>
+        <w:tabs>
+          <w:tab w:val="num" w:pos="6480"/>
+        </w:tabs>
+        <w:ind w:left="6480" w:hanging="360"/>
+      </w:pPr>
+    </w:lvl>
+  </w:abstractNum>
+  <w:abstractNum w:abstractNumId="13" w15:restartNumberingAfterBreak="0">
+    <w:nsid w:val="593F01CF"/>
+    <w:multiLevelType w:val="multilevel"/>
+    <w:tmpl w:val="19E841B0"/>
+    <w:lvl w:ilvl="0">
+      <w:start w:val="1"/>
+      <w:numFmt w:val="bullet"/>
+      <w:lvlText w:val=""/>
+      <w:lvlJc w:val="left"/>
+      <w:pPr>
+        <w:tabs>
+          <w:tab w:val="num" w:pos="720"/>
+        </w:tabs>
+        <w:ind w:left="720" w:hanging="360"/>
+      </w:pPr>
+      <w:rPr>
+        <w:rFonts w:ascii="Symbol" w:hAnsi="Symbol" w:hint="default"/>
+        <w:sz w:val="20"/>
+      </w:rPr>
+    </w:lvl>
+    <w:lvl w:ilvl="1" w:tentative="1">
+      <w:start w:val="1"/>
+      <w:numFmt w:val="bullet"/>
+      <w:lvlText w:val="o"/>
+      <w:lvlJc w:val="left"/>
+      <w:pPr>
+        <w:tabs>
+          <w:tab w:val="num" w:pos="1440"/>
+        </w:tabs>
+        <w:ind w:left="1440" w:hanging="360"/>
+      </w:pPr>
+      <w:rPr>
+        <w:rFonts w:ascii="Courier New" w:hAnsi="Courier New" w:hint="default"/>
+        <w:sz w:val="20"/>
+      </w:rPr>
+    </w:lvl>
+    <w:lvl w:ilvl="2" w:tentative="1">
+      <w:start w:val="1"/>
+      <w:numFmt w:val="bullet"/>
+      <w:lvlText w:val=""/>
+      <w:lvlJc w:val="left"/>
+      <w:pPr>
+        <w:tabs>
+          <w:tab w:val="num" w:pos="2160"/>
+        </w:tabs>
+        <w:ind w:left="2160" w:hanging="360"/>
+      </w:pPr>
+      <w:rPr>
+        <w:rFonts w:ascii="Wingdings" w:hAnsi="Wingdings" w:hint="default"/>
+        <w:sz w:val="20"/>
+      </w:rPr>
+    </w:lvl>
+    <w:lvl w:ilvl="3" w:tentative="1">
+      <w:start w:val="1"/>
+      <w:numFmt w:val="bullet"/>
+      <w:lvlText w:val=""/>
+      <w:lvlJc w:val="left"/>
+      <w:pPr>
+        <w:tabs>
+          <w:tab w:val="num" w:pos="2880"/>
+        </w:tabs>
+        <w:ind w:left="2880" w:hanging="360"/>
+      </w:pPr>
+      <w:rPr>
+        <w:rFonts w:ascii="Wingdings" w:hAnsi="Wingdings" w:hint="default"/>
+        <w:sz w:val="20"/>
+      </w:rPr>
+    </w:lvl>
+    <w:lvl w:ilvl="4" w:tentative="1">
+      <w:start w:val="1"/>
+      <w:numFmt w:val="bullet"/>
+      <w:lvlText w:val=""/>
+      <w:lvlJc w:val="left"/>
+      <w:pPr>
+        <w:tabs>
+          <w:tab w:val="num" w:pos="3600"/>
+        </w:tabs>
+        <w:ind w:left="3600" w:hanging="360"/>
+      </w:pPr>
+      <w:rPr>
+        <w:rFonts w:ascii="Wingdings" w:hAnsi="Wingdings" w:hint="default"/>
+        <w:sz w:val="20"/>
+      </w:rPr>
+    </w:lvl>
+    <w:lvl w:ilvl="5" w:tentative="1">
+      <w:start w:val="1"/>
+      <w:numFmt w:val="bullet"/>
+      <w:lvlText w:val=""/>
+      <w:lvlJc w:val="left"/>
+      <w:pPr>
+        <w:tabs>
+          <w:tab w:val="num" w:pos="4320"/>
+        </w:tabs>
+        <w:ind w:left="4320" w:hanging="360"/>
+      </w:pPr>
+      <w:rPr>
+        <w:rFonts w:ascii="Wingdings" w:hAnsi="Wingdings" w:hint="default"/>
+        <w:sz w:val="20"/>
+      </w:rPr>
+    </w:lvl>
+    <w:lvl w:ilvl="6" w:tentative="1">
+      <w:start w:val="1"/>
+      <w:numFmt w:val="bullet"/>
+      <w:lvlText w:val=""/>
+      <w:lvlJc w:val="left"/>
+      <w:pPr>
+        <w:tabs>
+          <w:tab w:val="num" w:pos="5040"/>
+        </w:tabs>
+        <w:ind w:left="5040" w:hanging="360"/>
+      </w:pPr>
+      <w:rPr>
+        <w:rFonts w:ascii="Wingdings" w:hAnsi="Wingdings" w:hint="default"/>
+        <w:sz w:val="20"/>
+      </w:rPr>
+    </w:lvl>
+    <w:lvl w:ilvl="7" w:tentative="1">
+      <w:start w:val="1"/>
+      <w:numFmt w:val="bullet"/>
+      <w:lvlText w:val=""/>
+      <w:lvlJc w:val="left"/>
+      <w:pPr>
+        <w:tabs>
+          <w:tab w:val="num" w:pos="5760"/>
+        </w:tabs>
+        <w:ind w:left="5760" w:hanging="360"/>
+      </w:pPr>
+      <w:rPr>
+        <w:rFonts w:ascii="Wingdings" w:hAnsi="Wingdings" w:hint="default"/>
+        <w:sz w:val="20"/>
+      </w:rPr>
+    </w:lvl>
+    <w:lvl w:ilvl="8" w:tentative="1">
+      <w:start w:val="1"/>
+      <w:numFmt w:val="bullet"/>
+      <w:lvlText w:val=""/>
+      <w:lvlJc w:val="left"/>
+      <w:pPr>
+        <w:tabs>
+          <w:tab w:val="num" w:pos="6480"/>
+        </w:tabs>
+        <w:ind w:left="6480" w:hanging="360"/>
+      </w:pPr>
+      <w:rPr>
+        <w:rFonts w:ascii="Wingdings" w:hAnsi="Wingdings" w:hint="default"/>
+        <w:sz w:val="20"/>
+      </w:rPr>
+    </w:lvl>
+  </w:abstractNum>
+  <w:abstractNum w:abstractNumId="14" w15:restartNumberingAfterBreak="0">
+    <w:nsid w:val="5C9457A8"/>
+    <w:multiLevelType w:val="multilevel"/>
+    <w:tmpl w:val="3CB68EB4"/>
+    <w:lvl w:ilvl="0">
+      <w:start w:val="1"/>
+      <w:numFmt w:val="bullet"/>
+      <w:lvlText w:val=""/>
+      <w:lvlJc w:val="left"/>
+      <w:pPr>
+        <w:tabs>
+          <w:tab w:val="num" w:pos="720"/>
+        </w:tabs>
+        <w:ind w:left="720" w:hanging="360"/>
+      </w:pPr>
+      <w:rPr>
+        <w:rFonts w:ascii="Symbol" w:hAnsi="Symbol" w:hint="default"/>
+        <w:sz w:val="20"/>
+      </w:rPr>
+    </w:lvl>
+    <w:lvl w:ilvl="1" w:tentative="1">
+      <w:start w:val="1"/>
+      <w:numFmt w:val="bullet"/>
+      <w:lvlText w:val="o"/>
+      <w:lvlJc w:val="left"/>
+      <w:pPr>
+        <w:tabs>
+          <w:tab w:val="num" w:pos="1440"/>
+        </w:tabs>
+        <w:ind w:left="1440" w:hanging="360"/>
+      </w:pPr>
+      <w:rPr>
+        <w:rFonts w:ascii="Courier New" w:hAnsi="Courier New" w:hint="default"/>
+        <w:sz w:val="20"/>
+      </w:rPr>
+    </w:lvl>
+    <w:lvl w:ilvl="2" w:tentative="1">
+      <w:start w:val="1"/>
+      <w:numFmt w:val="bullet"/>
+      <w:lvlText w:val=""/>
+      <w:lvlJc w:val="left"/>
+      <w:pPr>
+        <w:tabs>
+          <w:tab w:val="num" w:pos="2160"/>
+        </w:tabs>
+        <w:ind w:left="2160" w:hanging="360"/>
+      </w:pPr>
+      <w:rPr>
+        <w:rFonts w:ascii="Wingdings" w:hAnsi="Wingdings" w:hint="default"/>
+        <w:sz w:val="20"/>
+      </w:rPr>
+    </w:lvl>
+    <w:lvl w:ilvl="3" w:tentative="1">
+      <w:start w:val="1"/>
+      <w:numFmt w:val="bullet"/>
+      <w:lvlText w:val=""/>
+      <w:lvlJc w:val="left"/>
+      <w:pPr>
+        <w:tabs>
+          <w:tab w:val="num" w:pos="2880"/>
+        </w:tabs>
+        <w:ind w:left="2880" w:hanging="360"/>
+      </w:pPr>
+      <w:rPr>
+        <w:rFonts w:ascii="Wingdings" w:hAnsi="Wingdings" w:hint="default"/>
+        <w:sz w:val="20"/>
+      </w:rPr>
+    </w:lvl>
+    <w:lvl w:ilvl="4" w:tentative="1">
+      <w:start w:val="1"/>
+      <w:numFmt w:val="bullet"/>
+      <w:lvlText w:val=""/>
+      <w:lvlJc w:val="left"/>
+      <w:pPr>
+        <w:tabs>
+          <w:tab w:val="num" w:pos="3600"/>
+        </w:tabs>
+        <w:ind w:left="3600" w:hanging="360"/>
+      </w:pPr>
+      <w:rPr>
+        <w:rFonts w:ascii="Wingdings" w:hAnsi="Wingdings" w:hint="default"/>
+        <w:sz w:val="20"/>
+      </w:rPr>
+    </w:lvl>
+    <w:lvl w:ilvl="5" w:tentative="1">
+      <w:start w:val="1"/>
+      <w:numFmt w:val="bullet"/>
+      <w:lvlText w:val=""/>
+      <w:lvlJc w:val="left"/>
+      <w:pPr>
+        <w:tabs>
+          <w:tab w:val="num" w:pos="4320"/>
+        </w:tabs>
+        <w:ind w:left="4320" w:hanging="360"/>
+      </w:pPr>
+      <w:rPr>
+        <w:rFonts w:ascii="Wingdings" w:hAnsi="Wingdings" w:hint="default"/>
+        <w:sz w:val="20"/>
+      </w:rPr>
+    </w:lvl>
+    <w:lvl w:ilvl="6" w:tentative="1">
+      <w:start w:val="1"/>
+      <w:numFmt w:val="bullet"/>
+      <w:lvlText w:val=""/>
+      <w:lvlJc w:val="left"/>
+      <w:pPr>
+        <w:tabs>
+          <w:tab w:val="num" w:pos="5040"/>
+        </w:tabs>
+        <w:ind w:left="5040" w:hanging="360"/>
+      </w:pPr>
+      <w:rPr>
+        <w:rFonts w:ascii="Wingdings" w:hAnsi="Wingdings" w:hint="default"/>
+        <w:sz w:val="20"/>
+      </w:rPr>
+    </w:lvl>
+    <w:lvl w:ilvl="7" w:tentative="1">
+      <w:start w:val="1"/>
+      <w:numFmt w:val="bullet"/>
+      <w:lvlText w:val=""/>
+      <w:lvlJc w:val="left"/>
+      <w:pPr>
+        <w:tabs>
+          <w:tab w:val="num" w:pos="5760"/>
+        </w:tabs>
+        <w:ind w:left="5760" w:hanging="360"/>
+      </w:pPr>
+      <w:rPr>
+        <w:rFonts w:ascii="Wingdings" w:hAnsi="Wingdings" w:hint="default"/>
+        <w:sz w:val="20"/>
+      </w:rPr>
+    </w:lvl>
+    <w:lvl w:ilvl="8" w:tentative="1">
+      <w:start w:val="1"/>
+      <w:numFmt w:val="bullet"/>
+      <w:lvlText w:val=""/>
+      <w:lvlJc w:val="left"/>
+      <w:pPr>
+        <w:tabs>
+          <w:tab w:val="num" w:pos="6480"/>
+        </w:tabs>
+        <w:ind w:left="6480" w:hanging="360"/>
+      </w:pPr>
+      <w:rPr>
+        <w:rFonts w:ascii="Wingdings" w:hAnsi="Wingdings" w:hint="default"/>
+        <w:sz w:val="20"/>
+      </w:rPr>
+    </w:lvl>
+  </w:abstractNum>
+  <w:abstractNum w:abstractNumId="15" w15:restartNumberingAfterBreak="0">
+    <w:nsid w:val="5E076A54"/>
+    <w:multiLevelType w:val="multilevel"/>
+    <w:tmpl w:val="EE06E638"/>
+    <w:lvl w:ilvl="0">
+      <w:start w:val="1"/>
+      <w:numFmt w:val="bullet"/>
+      <w:lvlText w:val=""/>
+      <w:lvlJc w:val="left"/>
+      <w:pPr>
+        <w:tabs>
+          <w:tab w:val="num" w:pos="720"/>
+        </w:tabs>
+        <w:ind w:left="720" w:hanging="360"/>
+      </w:pPr>
+      <w:rPr>
+        <w:rFonts w:ascii="Symbol" w:hAnsi="Symbol" w:hint="default"/>
+        <w:sz w:val="20"/>
+      </w:rPr>
+    </w:lvl>
+    <w:lvl w:ilvl="1" w:tentative="1">
+      <w:start w:val="1"/>
+      <w:numFmt w:val="bullet"/>
+      <w:lvlText w:val="o"/>
+      <w:lvlJc w:val="left"/>
+      <w:pPr>
+        <w:tabs>
+          <w:tab w:val="num" w:pos="1440"/>
+        </w:tabs>
+        <w:ind w:left="1440" w:hanging="360"/>
+      </w:pPr>
+      <w:rPr>
+        <w:rFonts w:ascii="Courier New" w:hAnsi="Courier New" w:hint="default"/>
+        <w:sz w:val="20"/>
+      </w:rPr>
+    </w:lvl>
+    <w:lvl w:ilvl="2" w:tentative="1">
+      <w:start w:val="1"/>
+      <w:numFmt w:val="bullet"/>
+      <w:lvlText w:val=""/>
+      <w:lvlJc w:val="left"/>
+      <w:pPr>
+        <w:tabs>
+          <w:tab w:val="num" w:pos="2160"/>
+        </w:tabs>
+        <w:ind w:left="2160" w:hanging="360"/>
+      </w:pPr>
+      <w:rPr>
+        <w:rFonts w:ascii="Wingdings" w:hAnsi="Wingdings" w:hint="default"/>
+        <w:sz w:val="20"/>
+      </w:rPr>
+    </w:lvl>
+    <w:lvl w:ilvl="3" w:tentative="1">
+      <w:start w:val="1"/>
+      <w:numFmt w:val="bullet"/>
+      <w:lvlText w:val=""/>
+      <w:lvlJc w:val="left"/>
+      <w:pPr>
+        <w:tabs>
+          <w:tab w:val="num" w:pos="2880"/>
+        </w:tabs>
+        <w:ind w:left="2880" w:hanging="360"/>
+      </w:pPr>
+      <w:rPr>
+        <w:rFonts w:ascii="Wingdings" w:hAnsi="Wingdings" w:hint="default"/>
+        <w:sz w:val="20"/>
+      </w:rPr>
+    </w:lvl>
+    <w:lvl w:ilvl="4" w:tentative="1">
+      <w:start w:val="1"/>
+      <w:numFmt w:val="bullet"/>
+      <w:lvlText w:val=""/>
+      <w:lvlJc w:val="left"/>
+      <w:pPr>
+        <w:tabs>
+          <w:tab w:val="num" w:pos="3600"/>
+        </w:tabs>
+        <w:ind w:left="3600" w:hanging="360"/>
+      </w:pPr>
+      <w:rPr>
+        <w:rFonts w:ascii="Wingdings" w:hAnsi="Wingdings" w:hint="default"/>
+        <w:sz w:val="20"/>
+      </w:rPr>
+    </w:lvl>
+    <w:lvl w:ilvl="5" w:tentative="1">
+      <w:start w:val="1"/>
+      <w:numFmt w:val="bullet"/>
+      <w:lvlText w:val=""/>
+      <w:lvlJc w:val="left"/>
+      <w:pPr>
+        <w:tabs>
+          <w:tab w:val="num" w:pos="4320"/>
+        </w:tabs>
+        <w:ind w:left="4320" w:hanging="360"/>
+      </w:pPr>
+      <w:rPr>
+        <w:rFonts w:ascii="Wingdings" w:hAnsi="Wingdings" w:hint="default"/>
+        <w:sz w:val="20"/>
+      </w:rPr>
+    </w:lvl>
+    <w:lvl w:ilvl="6" w:tentative="1">
+      <w:start w:val="1"/>
+      <w:numFmt w:val="bullet"/>
+      <w:lvlText w:val=""/>
+      <w:lvlJc w:val="left"/>
+      <w:pPr>
+        <w:tabs>
+          <w:tab w:val="num" w:pos="5040"/>
+        </w:tabs>
+        <w:ind w:left="5040" w:hanging="360"/>
+      </w:pPr>
+      <w:rPr>
+        <w:rFonts w:ascii="Wingdings" w:hAnsi="Wingdings" w:hint="default"/>
+        <w:sz w:val="20"/>
+      </w:rPr>
+    </w:lvl>
+    <w:lvl w:ilvl="7" w:tentative="1">
+      <w:start w:val="1"/>
+      <w:numFmt w:val="bullet"/>
+      <w:lvlText w:val=""/>
+      <w:lvlJc w:val="left"/>
+      <w:pPr>
+        <w:tabs>
+          <w:tab w:val="num" w:pos="5760"/>
+        </w:tabs>
+        <w:ind w:left="5760" w:hanging="360"/>
+      </w:pPr>
+      <w:rPr>
+        <w:rFonts w:ascii="Wingdings" w:hAnsi="Wingdings" w:hint="default"/>
+        <w:sz w:val="20"/>
+      </w:rPr>
+    </w:lvl>
+    <w:lvl w:ilvl="8" w:tentative="1">
+      <w:start w:val="1"/>
+      <w:numFmt w:val="bullet"/>
+      <w:lvlText w:val=""/>
+      <w:lvlJc w:val="left"/>
+      <w:pPr>
+        <w:tabs>
+          <w:tab w:val="num" w:pos="6480"/>
+        </w:tabs>
+        <w:ind w:left="6480" w:hanging="360"/>
+      </w:pPr>
+      <w:rPr>
+        <w:rFonts w:ascii="Wingdings" w:hAnsi="Wingdings" w:hint="default"/>
+        <w:sz w:val="20"/>
+      </w:rPr>
+    </w:lvl>
+  </w:abstractNum>
+  <w:abstractNum w:abstractNumId="16" w15:restartNumberingAfterBreak="0">
+    <w:nsid w:val="62E70E77"/>
+    <w:multiLevelType w:val="multilevel"/>
+    <w:tmpl w:val="39E45F74"/>
+    <w:lvl w:ilvl="0">
+      <w:start w:val="1"/>
+      <w:numFmt w:val="bullet"/>
+      <w:lvlText w:val=""/>
+      <w:lvlJc w:val="left"/>
+      <w:pPr>
+        <w:tabs>
+          <w:tab w:val="num" w:pos="720"/>
+        </w:tabs>
+        <w:ind w:left="720" w:hanging="360"/>
+      </w:pPr>
+      <w:rPr>
+        <w:rFonts w:ascii="Symbol" w:hAnsi="Symbol" w:hint="default"/>
+        <w:sz w:val="20"/>
+      </w:rPr>
+    </w:lvl>
+    <w:lvl w:ilvl="1" w:tentative="1">
+      <w:start w:val="1"/>
+      <w:numFmt w:val="bullet"/>
+      <w:lvlText w:val="o"/>
+      <w:lvlJc w:val="left"/>
+      <w:pPr>
+        <w:tabs>
+          <w:tab w:val="num" w:pos="1440"/>
+        </w:tabs>
+        <w:ind w:left="1440" w:hanging="360"/>
+      </w:pPr>
+      <w:rPr>
+        <w:rFonts w:ascii="Courier New" w:hAnsi="Courier New" w:hint="default"/>
+        <w:sz w:val="20"/>
+      </w:rPr>
+    </w:lvl>
+    <w:lvl w:ilvl="2" w:tentative="1">
+      <w:start w:val="1"/>
+      <w:numFmt w:val="bullet"/>
+      <w:lvlText w:val=""/>
+      <w:lvlJc w:val="left"/>
+      <w:pPr>
+        <w:tabs>
+          <w:tab w:val="num" w:pos="2160"/>
+        </w:tabs>
+        <w:ind w:left="2160" w:hanging="360"/>
+      </w:pPr>
+      <w:rPr>
+        <w:rFonts w:ascii="Wingdings" w:hAnsi="Wingdings" w:hint="default"/>
+        <w:sz w:val="20"/>
+      </w:rPr>
+    </w:lvl>
+    <w:lvl w:ilvl="3" w:tentative="1">
+      <w:start w:val="1"/>
+      <w:numFmt w:val="bullet"/>
+      <w:lvlText w:val=""/>
+      <w:lvlJc w:val="left"/>
+      <w:pPr>
+        <w:tabs>
+          <w:tab w:val="num" w:pos="2880"/>
+        </w:tabs>
+        <w:ind w:left="2880" w:hanging="360"/>
+      </w:pPr>
+      <w:rPr>
+        <w:rFonts w:ascii="Wingdings" w:hAnsi="Wingdings" w:hint="default"/>
+        <w:sz w:val="20"/>
+      </w:rPr>
+    </w:lvl>
+    <w:lvl w:ilvl="4" w:tentative="1">
+      <w:start w:val="1"/>
+      <w:numFmt w:val="bullet"/>
+      <w:lvlText w:val=""/>
+      <w:lvlJc w:val="left"/>
+      <w:pPr>
+        <w:tabs>
+          <w:tab w:val="num" w:pos="3600"/>
+        </w:tabs>
+        <w:ind w:left="3600" w:hanging="360"/>
+      </w:pPr>
+      <w:rPr>
+        <w:rFonts w:ascii="Wingdings" w:hAnsi="Wingdings" w:hint="default"/>
+        <w:sz w:val="20"/>
+      </w:rPr>
+    </w:lvl>
+    <w:lvl w:ilvl="5" w:tentative="1">
+      <w:start w:val="1"/>
+      <w:numFmt w:val="bullet"/>
+      <w:lvlText w:val=""/>
+      <w:lvlJc w:val="left"/>
+      <w:pPr>
+        <w:tabs>
+          <w:tab w:val="num" w:pos="4320"/>
+        </w:tabs>
+        <w:ind w:left="4320" w:hanging="360"/>
+      </w:pPr>
+      <w:rPr>
+        <w:rFonts w:ascii="Wingdings" w:hAnsi="Wingdings" w:hint="default"/>
+        <w:sz w:val="20"/>
+      </w:rPr>
+    </w:lvl>
+    <w:lvl w:ilvl="6" w:tentative="1">
+      <w:start w:val="1"/>
+      <w:numFmt w:val="bullet"/>
+      <w:lvlText w:val=""/>
+      <w:lvlJc w:val="left"/>
+      <w:pPr>
+        <w:tabs>
+          <w:tab w:val="num" w:pos="5040"/>
+        </w:tabs>
+        <w:ind w:left="5040" w:hanging="360"/>
+      </w:pPr>
+      <w:rPr>
+        <w:rFonts w:ascii="Wingdings" w:hAnsi="Wingdings" w:hint="default"/>
+        <w:sz w:val="20"/>
+      </w:rPr>
+    </w:lvl>
+    <w:lvl w:ilvl="7" w:tentative="1">
+      <w:start w:val="1"/>
+      <w:numFmt w:val="bullet"/>
+      <w:lvlText w:val=""/>
+      <w:lvlJc w:val="left"/>
+      <w:pPr>
+        <w:tabs>
+          <w:tab w:val="num" w:pos="5760"/>
+        </w:tabs>
+        <w:ind w:left="5760" w:hanging="360"/>
+      </w:pPr>
+      <w:rPr>
+        <w:rFonts w:ascii="Wingdings" w:hAnsi="Wingdings" w:hint="default"/>
+        <w:sz w:val="20"/>
+      </w:rPr>
+    </w:lvl>
+    <w:lvl w:ilvl="8" w:tentative="1">
+      <w:start w:val="1"/>
+      <w:numFmt w:val="bullet"/>
+      <w:lvlText w:val=""/>
+      <w:lvlJc w:val="left"/>
+      <w:pPr>
+        <w:tabs>
+          <w:tab w:val="num" w:pos="6480"/>
+        </w:tabs>
+        <w:ind w:left="6480" w:hanging="360"/>
+      </w:pPr>
+      <w:rPr>
+        <w:rFonts w:ascii="Wingdings" w:hAnsi="Wingdings" w:hint="default"/>
+        <w:sz w:val="20"/>
+      </w:rPr>
+    </w:lvl>
+  </w:abstractNum>
+  <w:abstractNum w:abstractNumId="17" w15:restartNumberingAfterBreak="0">
+    <w:nsid w:val="66D07439"/>
+    <w:multiLevelType w:val="multilevel"/>
+    <w:tmpl w:val="154EB2B4"/>
+    <w:lvl w:ilvl="0">
+      <w:start w:val="1"/>
+      <w:numFmt w:val="bullet"/>
+      <w:lvlText w:val=""/>
+      <w:lvlJc w:val="left"/>
+      <w:pPr>
+        <w:tabs>
+          <w:tab w:val="num" w:pos="720"/>
+        </w:tabs>
+        <w:ind w:left="720" w:hanging="360"/>
+      </w:pPr>
+      <w:rPr>
+        <w:rFonts w:ascii="Symbol" w:hAnsi="Symbol" w:hint="default"/>
+        <w:sz w:val="20"/>
+      </w:rPr>
+    </w:lvl>
+    <w:lvl w:ilvl="1" w:tentative="1">
+      <w:start w:val="1"/>
+      <w:numFmt w:val="bullet"/>
+      <w:lvlText w:val="o"/>
+      <w:lvlJc w:val="left"/>
+      <w:pPr>
+        <w:tabs>
+          <w:tab w:val="num" w:pos="1440"/>
+        </w:tabs>
+        <w:ind w:left="1440" w:hanging="360"/>
+      </w:pPr>
+      <w:rPr>
+        <w:rFonts w:ascii="Courier New" w:hAnsi="Courier New" w:hint="default"/>
+        <w:sz w:val="20"/>
+      </w:rPr>
+    </w:lvl>
+    <w:lvl w:ilvl="2" w:tentative="1">
+      <w:start w:val="1"/>
+      <w:numFmt w:val="bullet"/>
+      <w:lvlText w:val=""/>
+      <w:lvlJc w:val="left"/>
+      <w:pPr>
+        <w:tabs>
+          <w:tab w:val="num" w:pos="2160"/>
+        </w:tabs>
+        <w:ind w:left="2160" w:hanging="360"/>
+      </w:pPr>
+      <w:rPr>
+        <w:rFonts w:ascii="Wingdings" w:hAnsi="Wingdings" w:hint="default"/>
+        <w:sz w:val="20"/>
+      </w:rPr>
+    </w:lvl>
+    <w:lvl w:ilvl="3" w:tentative="1">
+      <w:start w:val="1"/>
+      <w:numFmt w:val="bullet"/>
+      <w:lvlText w:val=""/>
+      <w:lvlJc w:val="left"/>
+      <w:pPr>
+        <w:tabs>
+          <w:tab w:val="num" w:pos="2880"/>
+        </w:tabs>
+        <w:ind w:left="2880" w:hanging="360"/>
+      </w:pPr>
+      <w:rPr>
+        <w:rFonts w:ascii="Wingdings" w:hAnsi="Wingdings" w:hint="default"/>
+        <w:sz w:val="20"/>
+      </w:rPr>
+    </w:lvl>
+    <w:lvl w:ilvl="4" w:tentative="1">
+      <w:start w:val="1"/>
+      <w:numFmt w:val="bullet"/>
+      <w:lvlText w:val=""/>
+      <w:lvlJc w:val="left"/>
+      <w:pPr>
+        <w:tabs>
+          <w:tab w:val="num" w:pos="3600"/>
+        </w:tabs>
+        <w:ind w:left="3600" w:hanging="360"/>
+      </w:pPr>
+      <w:rPr>
+        <w:rFonts w:ascii="Wingdings" w:hAnsi="Wingdings" w:hint="default"/>
+        <w:sz w:val="20"/>
+      </w:rPr>
+    </w:lvl>
+    <w:lvl w:ilvl="5" w:tentative="1">
+      <w:start w:val="1"/>
+      <w:numFmt w:val="bullet"/>
+      <w:lvlText w:val=""/>
+      <w:lvlJc w:val="left"/>
+      <w:pPr>
+        <w:tabs>
+          <w:tab w:val="num" w:pos="4320"/>
+        </w:tabs>
+        <w:ind w:left="4320" w:hanging="360"/>
+      </w:pPr>
+      <w:rPr>
+        <w:rFonts w:ascii="Wingdings" w:hAnsi="Wingdings" w:hint="default"/>
+        <w:sz w:val="20"/>
+      </w:rPr>
+    </w:lvl>
+    <w:lvl w:ilvl="6" w:tentative="1">
+      <w:start w:val="1"/>
+      <w:numFmt w:val="bullet"/>
+      <w:lvlText w:val=""/>
+      <w:lvlJc w:val="left"/>
+      <w:pPr>
+        <w:tabs>
+          <w:tab w:val="num" w:pos="5040"/>
+        </w:tabs>
+        <w:ind w:left="5040" w:hanging="360"/>
+      </w:pPr>
+      <w:rPr>
+        <w:rFonts w:ascii="Wingdings" w:hAnsi="Wingdings" w:hint="default"/>
+        <w:sz w:val="20"/>
+      </w:rPr>
+    </w:lvl>
+    <w:lvl w:ilvl="7" w:tentative="1">
+      <w:start w:val="1"/>
+      <w:numFmt w:val="bullet"/>
+      <w:lvlText w:val=""/>
+      <w:lvlJc w:val="left"/>
+      <w:pPr>
+        <w:tabs>
+          <w:tab w:val="num" w:pos="5760"/>
+        </w:tabs>
+        <w:ind w:left="5760" w:hanging="360"/>
+      </w:pPr>
+      <w:rPr>
+        <w:rFonts w:ascii="Wingdings" w:hAnsi="Wingdings" w:hint="default"/>
+        <w:sz w:val="20"/>
+      </w:rPr>
+    </w:lvl>
+    <w:lvl w:ilvl="8" w:tentative="1">
+      <w:start w:val="1"/>
+      <w:numFmt w:val="bullet"/>
+      <w:lvlText w:val=""/>
+      <w:lvlJc w:val="left"/>
+      <w:pPr>
+        <w:tabs>
+          <w:tab w:val="num" w:pos="6480"/>
+        </w:tabs>
+        <w:ind w:left="6480" w:hanging="360"/>
+      </w:pPr>
+      <w:rPr>
+        <w:rFonts w:ascii="Wingdings" w:hAnsi="Wingdings" w:hint="default"/>
+        <w:sz w:val="20"/>
+      </w:rPr>
+    </w:lvl>
+  </w:abstractNum>
+  <w:abstractNum w:abstractNumId="18" w15:restartNumberingAfterBreak="0">
+    <w:nsid w:val="6C98595C"/>
+    <w:multiLevelType w:val="multilevel"/>
+    <w:tmpl w:val="CD664A6E"/>
+    <w:lvl w:ilvl="0">
+      <w:start w:val="1"/>
+      <w:numFmt w:val="decimal"/>
+      <w:lvlText w:val="%1."/>
+      <w:lvlJc w:val="left"/>
+      <w:pPr>
+        <w:tabs>
+          <w:tab w:val="num" w:pos="720"/>
+        </w:tabs>
+        <w:ind w:left="720" w:hanging="360"/>
+      </w:pPr>
+    </w:lvl>
+    <w:lvl w:ilvl="1" w:tentative="1">
+      <w:start w:val="1"/>
+      <w:numFmt w:val="decimal"/>
+      <w:lvlText w:val="%2."/>
+      <w:lvlJc w:val="left"/>
+      <w:pPr>
+        <w:tabs>
+          <w:tab w:val="num" w:pos="1440"/>
+        </w:tabs>
+        <w:ind w:left="1440" w:hanging="360"/>
+      </w:pPr>
+    </w:lvl>
+    <w:lvl w:ilvl="2" w:tentative="1">
+      <w:start w:val="1"/>
+      <w:numFmt w:val="decimal"/>
+      <w:lvlText w:val="%3."/>
+      <w:lvlJc w:val="left"/>
+      <w:pPr>
+        <w:tabs>
+          <w:tab w:val="num" w:pos="2160"/>
+        </w:tabs>
+        <w:ind w:left="2160" w:hanging="360"/>
+      </w:pPr>
+    </w:lvl>
+    <w:lvl w:ilvl="3" w:tentative="1">
+      <w:start w:val="1"/>
+      <w:numFmt w:val="decimal"/>
+      <w:lvlText w:val="%4."/>
+      <w:lvlJc w:val="left"/>
+      <w:pPr>
+        <w:tabs>
+          <w:tab w:val="num" w:pos="2880"/>
+        </w:tabs>
+        <w:ind w:left="2880" w:hanging="360"/>
+      </w:pPr>
+    </w:lvl>
+    <w:lvl w:ilvl="4" w:tentative="1">
+      <w:start w:val="1"/>
+      <w:numFmt w:val="decimal"/>
+      <w:lvlText w:val="%5."/>
+      <w:lvlJc w:val="left"/>
+      <w:pPr>
+        <w:tabs>
+          <w:tab w:val="num" w:pos="3600"/>
+        </w:tabs>
+        <w:ind w:left="3600" w:hanging="360"/>
+      </w:pPr>
+    </w:lvl>
+    <w:lvl w:ilvl="5" w:tentative="1">
+      <w:start w:val="1"/>
+      <w:numFmt w:val="decimal"/>
+      <w:lvlText w:val="%6."/>
+      <w:lvlJc w:val="left"/>
+      <w:pPr>
+        <w:tabs>
+          <w:tab w:val="num" w:pos="4320"/>
+        </w:tabs>
+        <w:ind w:left="4320" w:hanging="360"/>
+      </w:pPr>
+    </w:lvl>
+    <w:lvl w:ilvl="6" w:tentative="1">
+      <w:start w:val="1"/>
+      <w:numFmt w:val="decimal"/>
+      <w:lvlText w:val="%7."/>
+      <w:lvlJc w:val="left"/>
+      <w:pPr>
+        <w:tabs>
+          <w:tab w:val="num" w:pos="5040"/>
+        </w:tabs>
+        <w:ind w:left="5040" w:hanging="360"/>
+      </w:pPr>
+    </w:lvl>
+    <w:lvl w:ilvl="7" w:tentative="1">
+      <w:start w:val="1"/>
+      <w:numFmt w:val="decimal"/>
+      <w:lvlText w:val="%8."/>
+      <w:lvlJc w:val="left"/>
+      <w:pPr>
+        <w:tabs>
+          <w:tab w:val="num" w:pos="5760"/>
+        </w:tabs>
+        <w:ind w:left="5760" w:hanging="360"/>
+      </w:pPr>
+    </w:lvl>
+    <w:lvl w:ilvl="8" w:tentative="1">
+      <w:start w:val="1"/>
+      <w:numFmt w:val="decimal"/>
+      <w:lvlText w:val="%9."/>
+      <w:lvlJc w:val="left"/>
+      <w:pPr>
+        <w:tabs>
+          <w:tab w:val="num" w:pos="6480"/>
+        </w:tabs>
+        <w:ind w:left="6480" w:hanging="360"/>
+      </w:pPr>
+    </w:lvl>
+  </w:abstractNum>
+  <w:abstractNum w:abstractNumId="19" w15:restartNumberingAfterBreak="0">
+    <w:nsid w:val="6FA73352"/>
+    <w:multiLevelType w:val="multilevel"/>
+    <w:tmpl w:val="32FAEABE"/>
+    <w:lvl w:ilvl="0">
+      <w:start w:val="1"/>
+      <w:numFmt w:val="bullet"/>
+      <w:lvlText w:val=""/>
+      <w:lvlJc w:val="left"/>
+      <w:pPr>
+        <w:tabs>
+          <w:tab w:val="num" w:pos="720"/>
+        </w:tabs>
+        <w:ind w:left="720" w:hanging="360"/>
+      </w:pPr>
+      <w:rPr>
+        <w:rFonts w:ascii="Symbol" w:hAnsi="Symbol" w:hint="default"/>
+        <w:sz w:val="20"/>
+      </w:rPr>
+    </w:lvl>
+    <w:lvl w:ilvl="1" w:tentative="1">
+      <w:start w:val="1"/>
+      <w:numFmt w:val="bullet"/>
+      <w:lvlText w:val="o"/>
+      <w:lvlJc w:val="left"/>
+      <w:pPr>
+        <w:tabs>
+          <w:tab w:val="num" w:pos="1440"/>
+        </w:tabs>
+        <w:ind w:left="1440" w:hanging="360"/>
+      </w:pPr>
+      <w:rPr>
+        <w:rFonts w:ascii="Courier New" w:hAnsi="Courier New" w:hint="default"/>
+        <w:sz w:val="20"/>
+      </w:rPr>
+    </w:lvl>
+    <w:lvl w:ilvl="2" w:tentative="1">
+      <w:start w:val="1"/>
+      <w:numFmt w:val="bullet"/>
+      <w:lvlText w:val=""/>
+      <w:lvlJc w:val="left"/>
+      <w:pPr>
+        <w:tabs>
+          <w:tab w:val="num" w:pos="2160"/>
+        </w:tabs>
+        <w:ind w:left="2160" w:hanging="360"/>
+      </w:pPr>
+      <w:rPr>
+        <w:rFonts w:ascii="Wingdings" w:hAnsi="Wingdings" w:hint="default"/>
+        <w:sz w:val="20"/>
+      </w:rPr>
+    </w:lvl>
+    <w:lvl w:ilvl="3" w:tentative="1">
+      <w:start w:val="1"/>
+      <w:numFmt w:val="bullet"/>
+      <w:lvlText w:val=""/>
+      <w:lvlJc w:val="left"/>
+      <w:pPr>
+        <w:tabs>
+          <w:tab w:val="num" w:pos="2880"/>
+        </w:tabs>
+        <w:ind w:left="2880" w:hanging="360"/>
+      </w:pPr>
+      <w:rPr>
+        <w:rFonts w:ascii="Wingdings" w:hAnsi="Wingdings" w:hint="default"/>
+        <w:sz w:val="20"/>
+      </w:rPr>
+    </w:lvl>
+    <w:lvl w:ilvl="4" w:tentative="1">
+      <w:start w:val="1"/>
+      <w:numFmt w:val="bullet"/>
+      <w:lvlText w:val=""/>
+      <w:lvlJc w:val="left"/>
+      <w:pPr>
+        <w:tabs>
+          <w:tab w:val="num" w:pos="3600"/>
+        </w:tabs>
+        <w:ind w:left="3600" w:hanging="360"/>
+      </w:pPr>
+      <w:rPr>
+        <w:rFonts w:ascii="Wingdings" w:hAnsi="Wingdings" w:hint="default"/>
+        <w:sz w:val="20"/>
+      </w:rPr>
+    </w:lvl>
+    <w:lvl w:ilvl="5" w:tentative="1">
+      <w:start w:val="1"/>
+      <w:numFmt w:val="bullet"/>
+      <w:lvlText w:val=""/>
+      <w:lvlJc w:val="left"/>
+      <w:pPr>
+        <w:tabs>
+          <w:tab w:val="num" w:pos="4320"/>
+        </w:tabs>
+        <w:ind w:left="4320" w:hanging="360"/>
+      </w:pPr>
+      <w:rPr>
+        <w:rFonts w:ascii="Wingdings" w:hAnsi="Wingdings" w:hint="default"/>
+        <w:sz w:val="20"/>
+      </w:rPr>
+    </w:lvl>
+    <w:lvl w:ilvl="6" w:tentative="1">
+      <w:start w:val="1"/>
+      <w:numFmt w:val="bullet"/>
+      <w:lvlText w:val=""/>
+      <w:lvlJc w:val="left"/>
+      <w:pPr>
+        <w:tabs>
+          <w:tab w:val="num" w:pos="5040"/>
+        </w:tabs>
+        <w:ind w:left="5040" w:hanging="360"/>
+      </w:pPr>
+      <w:rPr>
+        <w:rFonts w:ascii="Wingdings" w:hAnsi="Wingdings" w:hint="default"/>
+        <w:sz w:val="20"/>
+      </w:rPr>
+    </w:lvl>
+    <w:lvl w:ilvl="7" w:tentative="1">
+      <w:start w:val="1"/>
+      <w:numFmt w:val="bullet"/>
+      <w:lvlText w:val=""/>
+      <w:lvlJc w:val="left"/>
+      <w:pPr>
+        <w:tabs>
+          <w:tab w:val="num" w:pos="5760"/>
+        </w:tabs>
+        <w:ind w:left="5760" w:hanging="360"/>
+      </w:pPr>
+      <w:rPr>
+        <w:rFonts w:ascii="Wingdings" w:hAnsi="Wingdings" w:hint="default"/>
+        <w:sz w:val="20"/>
+      </w:rPr>
+    </w:lvl>
+    <w:lvl w:ilvl="8" w:tentative="1">
+      <w:start w:val="1"/>
+      <w:numFmt w:val="bullet"/>
+      <w:lvlText w:val=""/>
+      <w:lvlJc w:val="left"/>
+      <w:pPr>
+        <w:tabs>
+          <w:tab w:val="num" w:pos="6480"/>
+        </w:tabs>
+        <w:ind w:left="6480" w:hanging="360"/>
+      </w:pPr>
+      <w:rPr>
+        <w:rFonts w:ascii="Wingdings" w:hAnsi="Wingdings" w:hint="default"/>
+        <w:sz w:val="20"/>
+      </w:rPr>
+    </w:lvl>
+  </w:abstractNum>
+  <w:abstractNum w:abstractNumId="20" w15:restartNumberingAfterBreak="0">
+    <w:nsid w:val="726D068F"/>
+    <w:multiLevelType w:val="multilevel"/>
+    <w:tmpl w:val="A2BA2A42"/>
+    <w:lvl w:ilvl="0">
+      <w:start w:val="1"/>
+      <w:numFmt w:val="bullet"/>
+      <w:lvlText w:val=""/>
+      <w:lvlJc w:val="left"/>
+      <w:pPr>
+        <w:tabs>
+          <w:tab w:val="num" w:pos="720"/>
+        </w:tabs>
+        <w:ind w:left="720" w:hanging="360"/>
+      </w:pPr>
+      <w:rPr>
+        <w:rFonts w:ascii="Symbol" w:hAnsi="Symbol" w:hint="default"/>
+        <w:sz w:val="20"/>
+      </w:rPr>
+    </w:lvl>
+    <w:lvl w:ilvl="1" w:tentative="1">
+      <w:start w:val="1"/>
+      <w:numFmt w:val="bullet"/>
+      <w:lvlText w:val="o"/>
+      <w:lvlJc w:val="left"/>
+      <w:pPr>
+        <w:tabs>
+          <w:tab w:val="num" w:pos="1440"/>
+        </w:tabs>
+        <w:ind w:left="1440" w:hanging="360"/>
+      </w:pPr>
+      <w:rPr>
+        <w:rFonts w:ascii="Courier New" w:hAnsi="Courier New" w:hint="default"/>
+        <w:sz w:val="20"/>
+      </w:rPr>
+    </w:lvl>
+    <w:lvl w:ilvl="2" w:tentative="1">
+      <w:start w:val="1"/>
+      <w:numFmt w:val="bullet"/>
+      <w:lvlText w:val=""/>
+      <w:lvlJc w:val="left"/>
+      <w:pPr>
+        <w:tabs>
+          <w:tab w:val="num" w:pos="2160"/>
+        </w:tabs>
+        <w:ind w:left="2160" w:hanging="360"/>
+      </w:pPr>
+      <w:rPr>
+        <w:rFonts w:ascii="Wingdings" w:hAnsi="Wingdings" w:hint="default"/>
+        <w:sz w:val="20"/>
+      </w:rPr>
+    </w:lvl>
+    <w:lvl w:ilvl="3" w:tentative="1">
+      <w:start w:val="1"/>
+      <w:numFmt w:val="bullet"/>
+      <w:lvlText w:val=""/>
+      <w:lvlJc w:val="left"/>
+      <w:pPr>
+        <w:tabs>
+          <w:tab w:val="num" w:pos="2880"/>
+        </w:tabs>
+        <w:ind w:left="2880" w:hanging="360"/>
+      </w:pPr>
+      <w:rPr>
+        <w:rFonts w:ascii="Wingdings" w:hAnsi="Wingdings" w:hint="default"/>
+        <w:sz w:val="20"/>
+      </w:rPr>
+    </w:lvl>
+    <w:lvl w:ilvl="4" w:tentative="1">
+      <w:start w:val="1"/>
+      <w:numFmt w:val="bullet"/>
+      <w:lvlText w:val=""/>
+      <w:lvlJc w:val="left"/>
+      <w:pPr>
+        <w:tabs>
+          <w:tab w:val="num" w:pos="3600"/>
+        </w:tabs>
+        <w:ind w:left="3600" w:hanging="360"/>
+      </w:pPr>
+      <w:rPr>
+        <w:rFonts w:ascii="Wingdings" w:hAnsi="Wingdings" w:hint="default"/>
+        <w:sz w:val="20"/>
+      </w:rPr>
+    </w:lvl>
+    <w:lvl w:ilvl="5" w:tentative="1">
+      <w:start w:val="1"/>
+      <w:numFmt w:val="bullet"/>
+      <w:lvlText w:val=""/>
+      <w:lvlJc w:val="left"/>
+      <w:pPr>
+        <w:tabs>
+          <w:tab w:val="num" w:pos="4320"/>
+        </w:tabs>
+        <w:ind w:left="4320" w:hanging="360"/>
+      </w:pPr>
+      <w:rPr>
+        <w:rFonts w:ascii="Wingdings" w:hAnsi="Wingdings" w:hint="default"/>
+        <w:sz w:val="20"/>
+      </w:rPr>
+    </w:lvl>
+    <w:lvl w:ilvl="6" w:tentative="1">
+      <w:start w:val="1"/>
+      <w:numFmt w:val="bullet"/>
+      <w:lvlText w:val=""/>
+      <w:lvlJc w:val="left"/>
+      <w:pPr>
+        <w:tabs>
+          <w:tab w:val="num" w:pos="5040"/>
+        </w:tabs>
+        <w:ind w:left="5040" w:hanging="360"/>
+      </w:pPr>
+      <w:rPr>
+        <w:rFonts w:ascii="Wingdings" w:hAnsi="Wingdings" w:hint="default"/>
+        <w:sz w:val="20"/>
+      </w:rPr>
+    </w:lvl>
+    <w:lvl w:ilvl="7" w:tentative="1">
+      <w:start w:val="1"/>
+      <w:numFmt w:val="bullet"/>
+      <w:lvlText w:val=""/>
+      <w:lvlJc w:val="left"/>
+      <w:pPr>
+        <w:tabs>
+          <w:tab w:val="num" w:pos="5760"/>
+        </w:tabs>
+        <w:ind w:left="5760" w:hanging="360"/>
+      </w:pPr>
+      <w:rPr>
+        <w:rFonts w:ascii="Wingdings" w:hAnsi="Wingdings" w:hint="default"/>
+        <w:sz w:val="20"/>
+      </w:rPr>
+    </w:lvl>
+    <w:lvl w:ilvl="8" w:tentative="1">
+      <w:start w:val="1"/>
+      <w:numFmt w:val="bullet"/>
+      <w:lvlText w:val=""/>
+      <w:lvlJc w:val="left"/>
+      <w:pPr>
+        <w:tabs>
+          <w:tab w:val="num" w:pos="6480"/>
+        </w:tabs>
+        <w:ind w:left="6480" w:hanging="360"/>
+      </w:pPr>
+      <w:rPr>
+        <w:rFonts w:ascii="Wingdings" w:hAnsi="Wingdings" w:hint="default"/>
+        <w:sz w:val="20"/>
+      </w:rPr>
+    </w:lvl>
+  </w:abstractNum>
+  <w:abstractNum w:abstractNumId="21" w15:restartNumberingAfterBreak="0">
+    <w:nsid w:val="75E820EF"/>
+    <w:multiLevelType w:val="multilevel"/>
+    <w:tmpl w:val="584A76E8"/>
+    <w:lvl w:ilvl="0">
+      <w:start w:val="1"/>
+      <w:numFmt w:val="bullet"/>
+      <w:lvlText w:val=""/>
+      <w:lvlJc w:val="left"/>
+      <w:pPr>
+        <w:tabs>
+          <w:tab w:val="num" w:pos="720"/>
+        </w:tabs>
+        <w:ind w:left="720" w:hanging="360"/>
+      </w:pPr>
+      <w:rPr>
+        <w:rFonts w:ascii="Symbol" w:hAnsi="Symbol" w:hint="default"/>
+        <w:sz w:val="20"/>
+      </w:rPr>
+    </w:lvl>
+    <w:lvl w:ilvl="1" w:tentative="1">
+      <w:start w:val="1"/>
+      <w:numFmt w:val="bullet"/>
+      <w:lvlText w:val="o"/>
+      <w:lvlJc w:val="left"/>
+      <w:pPr>
+        <w:tabs>
+          <w:tab w:val="num" w:pos="1440"/>
+        </w:tabs>
+        <w:ind w:left="1440" w:hanging="360"/>
+      </w:pPr>
+      <w:rPr>
+        <w:rFonts w:ascii="Courier New" w:hAnsi="Courier New" w:hint="default"/>
+        <w:sz w:val="20"/>
+      </w:rPr>
+    </w:lvl>
+    <w:lvl w:ilvl="2" w:tentative="1">
+      <w:start w:val="1"/>
+      <w:numFmt w:val="bullet"/>
+      <w:lvlText w:val=""/>
+      <w:lvlJc w:val="left"/>
+      <w:pPr>
+        <w:tabs>
+          <w:tab w:val="num" w:pos="2160"/>
+        </w:tabs>
+        <w:ind w:left="2160" w:hanging="360"/>
+      </w:pPr>
+      <w:rPr>
+        <w:rFonts w:ascii="Wingdings" w:hAnsi="Wingdings" w:hint="default"/>
+        <w:sz w:val="20"/>
+      </w:rPr>
+    </w:lvl>
+    <w:lvl w:ilvl="3" w:tentative="1">
+      <w:start w:val="1"/>
+      <w:numFmt w:val="bullet"/>
+      <w:lvlText w:val=""/>
+      <w:lvlJc w:val="left"/>
+      <w:pPr>
+        <w:tabs>
+          <w:tab w:val="num" w:pos="2880"/>
+        </w:tabs>
+        <w:ind w:left="2880" w:hanging="360"/>
+      </w:pPr>
+      <w:rPr>
+        <w:rFonts w:ascii="Wingdings" w:hAnsi="Wingdings" w:hint="default"/>
+        <w:sz w:val="20"/>
+      </w:rPr>
+    </w:lvl>
+    <w:lvl w:ilvl="4" w:tentative="1">
+      <w:start w:val="1"/>
+      <w:numFmt w:val="bullet"/>
+      <w:lvlText w:val=""/>
+      <w:lvlJc w:val="left"/>
+      <w:pPr>
+        <w:tabs>
+          <w:tab w:val="num" w:pos="3600"/>
+        </w:tabs>
+        <w:ind w:left="3600" w:hanging="360"/>
+      </w:pPr>
+      <w:rPr>
+        <w:rFonts w:ascii="Wingdings" w:hAnsi="Wingdings" w:hint="default"/>
+        <w:sz w:val="20"/>
+      </w:rPr>
+    </w:lvl>
+    <w:lvl w:ilvl="5" w:tentative="1">
+      <w:start w:val="1"/>
+      <w:numFmt w:val="bullet"/>
+      <w:lvlText w:val=""/>
+      <w:lvlJc w:val="left"/>
+      <w:pPr>
+        <w:tabs>
+          <w:tab w:val="num" w:pos="4320"/>
+        </w:tabs>
+        <w:ind w:left="4320" w:hanging="360"/>
+      </w:pPr>
+      <w:rPr>
+        <w:rFonts w:ascii="Wingdings" w:hAnsi="Wingdings" w:hint="default"/>
+        <w:sz w:val="20"/>
+      </w:rPr>
+    </w:lvl>
+    <w:lvl w:ilvl="6" w:tentative="1">
+      <w:start w:val="1"/>
+      <w:numFmt w:val="bullet"/>
+      <w:lvlText w:val=""/>
+      <w:lvlJc w:val="left"/>
+      <w:pPr>
+        <w:tabs>
+          <w:tab w:val="num" w:pos="5040"/>
+        </w:tabs>
+        <w:ind w:left="5040" w:hanging="360"/>
+      </w:pPr>
+      <w:rPr>
+        <w:rFonts w:ascii="Wingdings" w:hAnsi="Wingdings" w:hint="default"/>
+        <w:sz w:val="20"/>
+      </w:rPr>
+    </w:lvl>
+    <w:lvl w:ilvl="7" w:tentative="1">
+      <w:start w:val="1"/>
+      <w:numFmt w:val="bullet"/>
+      <w:lvlText w:val=""/>
+      <w:lvlJc w:val="left"/>
+      <w:pPr>
+        <w:tabs>
+          <w:tab w:val="num" w:pos="5760"/>
+        </w:tabs>
+        <w:ind w:left="5760" w:hanging="360"/>
+      </w:pPr>
+      <w:rPr>
+        <w:rFonts w:ascii="Wingdings" w:hAnsi="Wingdings" w:hint="default"/>
+        <w:sz w:val="20"/>
+      </w:rPr>
+    </w:lvl>
+    <w:lvl w:ilvl="8" w:tentative="1">
+      <w:start w:val="1"/>
+      <w:numFmt w:val="bullet"/>
+      <w:lvlText w:val=""/>
+      <w:lvlJc w:val="left"/>
+      <w:pPr>
+        <w:tabs>
+          <w:tab w:val="num" w:pos="6480"/>
+        </w:tabs>
+        <w:ind w:left="6480" w:hanging="360"/>
+      </w:pPr>
+      <w:rPr>
+        <w:rFonts w:ascii="Wingdings" w:hAnsi="Wingdings" w:hint="default"/>
+        <w:sz w:val="20"/>
+      </w:rPr>
+    </w:lvl>
+  </w:abstractNum>
+  <w:abstractNum w:abstractNumId="22" w15:restartNumberingAfterBreak="0">
+    <w:nsid w:val="79AA43DB"/>
+    <w:multiLevelType w:val="multilevel"/>
+    <w:tmpl w:val="B4F2248C"/>
+    <w:lvl w:ilvl="0">
+      <w:start w:val="1"/>
+      <w:numFmt w:val="bullet"/>
+      <w:lvlText w:val=""/>
+      <w:lvlJc w:val="left"/>
+      <w:pPr>
+        <w:tabs>
+          <w:tab w:val="num" w:pos="720"/>
+        </w:tabs>
+        <w:ind w:left="720" w:hanging="360"/>
+      </w:pPr>
+      <w:rPr>
+        <w:rFonts w:ascii="Symbol" w:hAnsi="Symbol" w:hint="default"/>
+        <w:sz w:val="20"/>
+      </w:rPr>
+    </w:lvl>
+    <w:lvl w:ilvl="1" w:tentative="1">
+      <w:start w:val="1"/>
+      <w:numFmt w:val="bullet"/>
+      <w:lvlText w:val="o"/>
+      <w:lvlJc w:val="left"/>
+      <w:pPr>
+        <w:tabs>
+          <w:tab w:val="num" w:pos="1440"/>
+        </w:tabs>
+        <w:ind w:left="1440" w:hanging="360"/>
+      </w:pPr>
+      <w:rPr>
+        <w:rFonts w:ascii="Courier New" w:hAnsi="Courier New" w:hint="default"/>
+        <w:sz w:val="20"/>
+      </w:rPr>
+    </w:lvl>
+    <w:lvl w:ilvl="2" w:tentative="1">
+      <w:start w:val="1"/>
+      <w:numFmt w:val="bullet"/>
+      <w:lvlText w:val=""/>
+      <w:lvlJc w:val="left"/>
+      <w:pPr>
+        <w:tabs>
+          <w:tab w:val="num" w:pos="2160"/>
+        </w:tabs>
+        <w:ind w:left="2160" w:hanging="360"/>
+      </w:pPr>
+      <w:rPr>
+        <w:rFonts w:ascii="Wingdings" w:hAnsi="Wingdings" w:hint="default"/>
+        <w:sz w:val="20"/>
+      </w:rPr>
+    </w:lvl>
+    <w:lvl w:ilvl="3" w:tentative="1">
+      <w:start w:val="1"/>
+      <w:numFmt w:val="bullet"/>
+      <w:lvlText w:val=""/>
+      <w:lvlJc w:val="left"/>
+      <w:pPr>
+        <w:tabs>
+          <w:tab w:val="num" w:pos="2880"/>
+        </w:tabs>
+        <w:ind w:left="2880" w:hanging="360"/>
+      </w:pPr>
+      <w:rPr>
+        <w:rFonts w:ascii="Wingdings" w:hAnsi="Wingdings" w:hint="default"/>
+        <w:sz w:val="20"/>
+      </w:rPr>
+    </w:lvl>
+    <w:lvl w:ilvl="4" w:tentative="1">
+      <w:start w:val="1"/>
+      <w:numFmt w:val="bullet"/>
+      <w:lvlText w:val=""/>
+      <w:lvlJc w:val="left"/>
+      <w:pPr>
+        <w:tabs>
+          <w:tab w:val="num" w:pos="3600"/>
+        </w:tabs>
+        <w:ind w:left="3600" w:hanging="360"/>
+      </w:pPr>
+      <w:rPr>
+        <w:rFonts w:ascii="Wingdings" w:hAnsi="Wingdings" w:hint="default"/>
+        <w:sz w:val="20"/>
+      </w:rPr>
+    </w:lvl>
+    <w:lvl w:ilvl="5" w:tentative="1">
+      <w:start w:val="1"/>
+      <w:numFmt w:val="bullet"/>
+      <w:lvlText w:val=""/>
+      <w:lvlJc w:val="left"/>
+      <w:pPr>
+        <w:tabs>
+          <w:tab w:val="num" w:pos="4320"/>
+        </w:tabs>
+        <w:ind w:left="4320" w:hanging="360"/>
+      </w:pPr>
+      <w:rPr>
+        <w:rFonts w:ascii="Wingdings" w:hAnsi="Wingdings" w:hint="default"/>
+        <w:sz w:val="20"/>
+      </w:rPr>
+    </w:lvl>
+    <w:lvl w:ilvl="6" w:tentative="1">
+      <w:start w:val="1"/>
+      <w:numFmt w:val="bullet"/>
+      <w:lvlText w:val=""/>
+      <w:lvlJc w:val="left"/>
+      <w:pPr>
+        <w:tabs>
+          <w:tab w:val="num" w:pos="5040"/>
+        </w:tabs>
+        <w:ind w:left="5040" w:hanging="360"/>
+      </w:pPr>
+      <w:rPr>
+        <w:rFonts w:ascii="Wingdings" w:hAnsi="Wingdings" w:hint="default"/>
+        <w:sz w:val="20"/>
+      </w:rPr>
+    </w:lvl>
+    <w:lvl w:ilvl="7" w:tentative="1">
+      <w:start w:val="1"/>
+      <w:numFmt w:val="bullet"/>
+      <w:lvlText w:val=""/>
+      <w:lvlJc w:val="left"/>
+      <w:pPr>
+        <w:tabs>
+          <w:tab w:val="num" w:pos="5760"/>
+        </w:tabs>
+        <w:ind w:left="5760" w:hanging="360"/>
+      </w:pPr>
+      <w:rPr>
+        <w:rFonts w:ascii="Wingdings" w:hAnsi="Wingdings" w:hint="default"/>
+        <w:sz w:val="20"/>
+      </w:rPr>
+    </w:lvl>
+    <w:lvl w:ilvl="8" w:tentative="1">
+      <w:start w:val="1"/>
+      <w:numFmt w:val="bullet"/>
+      <w:lvlText w:val=""/>
+      <w:lvlJc w:val="left"/>
+      <w:pPr>
+        <w:tabs>
+          <w:tab w:val="num" w:pos="6480"/>
+        </w:tabs>
+        <w:ind w:left="6480" w:hanging="360"/>
+      </w:pPr>
+      <w:rPr>
+        <w:rFonts w:ascii="Wingdings" w:hAnsi="Wingdings" w:hint="default"/>
+        <w:sz w:val="20"/>
+      </w:rPr>
+    </w:lvl>
+  </w:abstractNum>
+  <w:abstractNum w:abstractNumId="23" w15:restartNumberingAfterBreak="0">
+    <w:nsid w:val="7CFC15A9"/>
+    <w:multiLevelType w:val="multilevel"/>
+    <w:tmpl w:val="69DA6A5E"/>
+    <w:lvl w:ilvl="0">
+      <w:start w:val="1"/>
+      <w:numFmt w:val="bullet"/>
+      <w:lvlText w:val=""/>
+      <w:lvlJc w:val="left"/>
+      <w:pPr>
+        <w:tabs>
+          <w:tab w:val="num" w:pos="720"/>
+        </w:tabs>
+        <w:ind w:left="720" w:hanging="360"/>
+      </w:pPr>
+      <w:rPr>
+        <w:rFonts w:ascii="Symbol" w:hAnsi="Symbol" w:hint="default"/>
+        <w:sz w:val="20"/>
+      </w:rPr>
+    </w:lvl>
+    <w:lvl w:ilvl="1" w:tentative="1">
+      <w:start w:val="1"/>
+      <w:numFmt w:val="bullet"/>
+      <w:lvlText w:val="o"/>
+      <w:lvlJc w:val="left"/>
+      <w:pPr>
+        <w:tabs>
+          <w:tab w:val="num" w:pos="1440"/>
+        </w:tabs>
+        <w:ind w:left="1440" w:hanging="360"/>
+      </w:pPr>
+      <w:rPr>
+        <w:rFonts w:ascii="Courier New" w:hAnsi="Courier New" w:hint="default"/>
+        <w:sz w:val="20"/>
+      </w:rPr>
+    </w:lvl>
+    <w:lvl w:ilvl="2" w:tentative="1">
+      <w:start w:val="1"/>
+      <w:numFmt w:val="bullet"/>
+      <w:lvlText w:val=""/>
+      <w:lvlJc w:val="left"/>
+      <w:pPr>
+        <w:tabs>
+          <w:tab w:val="num" w:pos="2160"/>
+        </w:tabs>
+        <w:ind w:left="2160" w:hanging="360"/>
+      </w:pPr>
+      <w:rPr>
+        <w:rFonts w:ascii="Wingdings" w:hAnsi="Wingdings" w:hint="default"/>
+        <w:sz w:val="20"/>
+      </w:rPr>
+    </w:lvl>
+    <w:lvl w:ilvl="3" w:tentative="1">
+      <w:start w:val="1"/>
+      <w:numFmt w:val="bullet"/>
+      <w:lvlText w:val=""/>
+      <w:lvlJc w:val="left"/>
+      <w:pPr>
+        <w:tabs>
+          <w:tab w:val="num" w:pos="2880"/>
+        </w:tabs>
+        <w:ind w:left="2880" w:hanging="360"/>
+      </w:pPr>
+      <w:rPr>
+        <w:rFonts w:ascii="Wingdings" w:hAnsi="Wingdings" w:hint="default"/>
+        <w:sz w:val="20"/>
+      </w:rPr>
+    </w:lvl>
+    <w:lvl w:ilvl="4" w:tentative="1">
+      <w:start w:val="1"/>
+      <w:numFmt w:val="bullet"/>
+      <w:lvlText w:val=""/>
+      <w:lvlJc w:val="left"/>
+      <w:pPr>
+        <w:tabs>
+          <w:tab w:val="num" w:pos="3600"/>
+        </w:tabs>
+        <w:ind w:left="3600" w:hanging="360"/>
+      </w:pPr>
+      <w:rPr>
+        <w:rFonts w:ascii="Wingdings" w:hAnsi="Wingdings" w:hint="default"/>
+        <w:sz w:val="20"/>
+      </w:rPr>
+    </w:lvl>
+    <w:lvl w:ilvl="5" w:tentative="1">
+      <w:start w:val="1"/>
+      <w:numFmt w:val="bullet"/>
+      <w:lvlText w:val=""/>
+      <w:lvlJc w:val="left"/>
+      <w:pPr>
+        <w:tabs>
+          <w:tab w:val="num" w:pos="4320"/>
+        </w:tabs>
+        <w:ind w:left="4320" w:hanging="360"/>
+      </w:pPr>
+      <w:rPr>
+        <w:rFonts w:ascii="Wingdings" w:hAnsi="Wingdings" w:hint="default"/>
+        <w:sz w:val="20"/>
+      </w:rPr>
+    </w:lvl>
+    <w:lvl w:ilvl="6" w:tentative="1">
+      <w:start w:val="1"/>
+      <w:numFmt w:val="bullet"/>
+      <w:lvlText w:val=""/>
+      <w:lvlJc w:val="left"/>
+      <w:pPr>
+        <w:tabs>
+          <w:tab w:val="num" w:pos="5040"/>
+        </w:tabs>
+        <w:ind w:left="5040" w:hanging="360"/>
+      </w:pPr>
+      <w:rPr>
+        <w:rFonts w:ascii="Wingdings" w:hAnsi="Wingdings" w:hint="default"/>
+        <w:sz w:val="20"/>
+      </w:rPr>
+    </w:lvl>
+    <w:lvl w:ilvl="7" w:tentative="1">
+      <w:start w:val="1"/>
+      <w:numFmt w:val="bullet"/>
+      <w:lvlText w:val=""/>
+      <w:lvlJc w:val="left"/>
+      <w:pPr>
+        <w:tabs>
+          <w:tab w:val="num" w:pos="5760"/>
+        </w:tabs>
+        <w:ind w:left="5760" w:hanging="360"/>
+      </w:pPr>
+      <w:rPr>
+        <w:rFonts w:ascii="Wingdings" w:hAnsi="Wingdings" w:hint="default"/>
+        <w:sz w:val="20"/>
+      </w:rPr>
+    </w:lvl>
+    <w:lvl w:ilvl="8" w:tentative="1">
+      <w:start w:val="1"/>
+      <w:numFmt w:val="bullet"/>
+      <w:lvlText w:val=""/>
+      <w:lvlJc w:val="left"/>
+      <w:pPr>
+        <w:tabs>
+          <w:tab w:val="num" w:pos="6480"/>
+        </w:tabs>
+        <w:ind w:left="6480" w:hanging="360"/>
+      </w:pPr>
+      <w:rPr>
+        <w:rFonts w:ascii="Wingdings" w:hAnsi="Wingdings" w:hint="default"/>
+        <w:sz w:val="20"/>
+      </w:rPr>
+    </w:lvl>
+  </w:abstractNum>
+  <w:abstractNum w:abstractNumId="24" w15:restartNumberingAfterBreak="0">
+    <w:nsid w:val="7F7D40FE"/>
+    <w:multiLevelType w:val="multilevel"/>
+    <w:tmpl w:val="0372A9CA"/>
+    <w:lvl w:ilvl="0">
+      <w:start w:val="1"/>
+      <w:numFmt w:val="bullet"/>
+      <w:lvlText w:val=""/>
+      <w:lvlJc w:val="left"/>
+      <w:pPr>
+        <w:tabs>
+          <w:tab w:val="num" w:pos="720"/>
+        </w:tabs>
+        <w:ind w:left="720" w:hanging="360"/>
+      </w:pPr>
+      <w:rPr>
+        <w:rFonts w:ascii="Symbol" w:hAnsi="Symbol" w:hint="default"/>
+        <w:sz w:val="20"/>
+      </w:rPr>
+    </w:lvl>
+    <w:lvl w:ilvl="1" w:tentative="1">
+      <w:start w:val="1"/>
+      <w:numFmt w:val="bullet"/>
+      <w:lvlText w:val="o"/>
+      <w:lvlJc w:val="left"/>
+      <w:pPr>
+        <w:tabs>
+          <w:tab w:val="num" w:pos="1440"/>
+        </w:tabs>
+        <w:ind w:left="1440" w:hanging="360"/>
+      </w:pPr>
+      <w:rPr>
+        <w:rFonts w:ascii="Courier New" w:hAnsi="Courier New" w:hint="default"/>
+        <w:sz w:val="20"/>
+      </w:rPr>
+    </w:lvl>
+    <w:lvl w:ilvl="2" w:tentative="1">
+      <w:start w:val="1"/>
+      <w:numFmt w:val="bullet"/>
+      <w:lvlText w:val=""/>
+      <w:lvlJc w:val="left"/>
+      <w:pPr>
+        <w:tabs>
+          <w:tab w:val="num" w:pos="2160"/>
+        </w:tabs>
+        <w:ind w:left="2160" w:hanging="360"/>
+      </w:pPr>
+      <w:rPr>
+        <w:rFonts w:ascii="Wingdings" w:hAnsi="Wingdings" w:hint="default"/>
+        <w:sz w:val="20"/>
+      </w:rPr>
+    </w:lvl>
+    <w:lvl w:ilvl="3" w:tentative="1">
+      <w:start w:val="1"/>
+      <w:numFmt w:val="bullet"/>
+      <w:lvlText w:val=""/>
+      <w:lvlJc w:val="left"/>
+      <w:pPr>
+        <w:tabs>
+          <w:tab w:val="num" w:pos="2880"/>
+        </w:tabs>
+        <w:ind w:left="2880" w:hanging="360"/>
+      </w:pPr>
+      <w:rPr>
+        <w:rFonts w:ascii="Wingdings" w:hAnsi="Wingdings" w:hint="default"/>
+        <w:sz w:val="20"/>
+      </w:rPr>
+    </w:lvl>
+    <w:lvl w:ilvl="4" w:tentative="1">
+      <w:start w:val="1"/>
+      <w:numFmt w:val="bullet"/>
+      <w:lvlText w:val=""/>
+      <w:lvlJc w:val="left"/>
+      <w:pPr>
+        <w:tabs>
+          <w:tab w:val="num" w:pos="3600"/>
+        </w:tabs>
+        <w:ind w:left="3600" w:hanging="360"/>
+      </w:pPr>
+      <w:rPr>
+        <w:rFonts w:ascii="Wingdings" w:hAnsi="Wingdings" w:hint="default"/>
+        <w:sz w:val="20"/>
+      </w:rPr>
+    </w:lvl>
+    <w:lvl w:ilvl="5" w:tentative="1">
+      <w:start w:val="1"/>
+      <w:numFmt w:val="bullet"/>
+      <w:lvlText w:val=""/>
+      <w:lvlJc w:val="left"/>
+      <w:pPr>
+        <w:tabs>
+          <w:tab w:val="num" w:pos="4320"/>
+        </w:tabs>
+        <w:ind w:left="4320" w:hanging="360"/>
+      </w:pPr>
+      <w:rPr>
+        <w:rFonts w:ascii="Wingdings" w:hAnsi="Wingdings" w:hint="default"/>
+        <w:sz w:val="20"/>
+      </w:rPr>
+    </w:lvl>
+    <w:lvl w:ilvl="6" w:tentative="1">
+      <w:start w:val="1"/>
+      <w:numFmt w:val="bullet"/>
+      <w:lvlText w:val=""/>
+      <w:lvlJc w:val="left"/>
+      <w:pPr>
+        <w:tabs>
+          <w:tab w:val="num" w:pos="5040"/>
+        </w:tabs>
+        <w:ind w:left="5040" w:hanging="360"/>
+      </w:pPr>
+      <w:rPr>
+        <w:rFonts w:ascii="Wingdings" w:hAnsi="Wingdings" w:hint="default"/>
+        <w:sz w:val="20"/>
+      </w:rPr>
+    </w:lvl>
+    <w:lvl w:ilvl="7" w:tentative="1">
+      <w:start w:val="1"/>
+      <w:numFmt w:val="bullet"/>
+      <w:lvlText w:val=""/>
+      <w:lvlJc w:val="left"/>
+      <w:pPr>
+        <w:tabs>
+          <w:tab w:val="num" w:pos="5760"/>
+        </w:tabs>
+        <w:ind w:left="5760" w:hanging="360"/>
+      </w:pPr>
+      <w:rPr>
+        <w:rFonts w:ascii="Wingdings" w:hAnsi="Wingdings" w:hint="default"/>
+        <w:sz w:val="20"/>
+      </w:rPr>
+    </w:lvl>
+    <w:lvl w:ilvl="8" w:tentative="1">
+      <w:start w:val="1"/>
+      <w:numFmt w:val="bullet"/>
+      <w:lvlText w:val=""/>
+      <w:lvlJc w:val="left"/>
+      <w:pPr>
+        <w:tabs>
+          <w:tab w:val="num" w:pos="6480"/>
+        </w:tabs>
+        <w:ind w:left="6480" w:hanging="360"/>
+      </w:pPr>
+      <w:rPr>
+        <w:rFonts w:ascii="Wingdings" w:hAnsi="Wingdings" w:hint="default"/>
+        <w:sz w:val="20"/>
+      </w:rPr>
+    </w:lvl>
+  </w:abstractNum>
+  <w:num w:numId="1" w16cid:durableId="858082425">
+    <w:abstractNumId w:val="0"/>
+  </w:num>
+  <w:num w:numId="2" w16cid:durableId="1417164828">
+    <w:abstractNumId w:val="3"/>
+  </w:num>
+  <w:num w:numId="3" w16cid:durableId="1045105460">
+    <w:abstractNumId w:val="9"/>
+  </w:num>
+  <w:num w:numId="4" w16cid:durableId="755829819">
+    <w:abstractNumId w:val="22"/>
+  </w:num>
+  <w:num w:numId="5" w16cid:durableId="596985383">
+    <w:abstractNumId w:val="17"/>
+  </w:num>
+  <w:num w:numId="6" w16cid:durableId="744107560">
+    <w:abstractNumId w:val="8"/>
+  </w:num>
+  <w:num w:numId="7" w16cid:durableId="16781972">
+    <w:abstractNumId w:val="21"/>
+  </w:num>
+  <w:num w:numId="8" w16cid:durableId="1024287777">
+    <w:abstractNumId w:val="15"/>
+  </w:num>
+  <w:num w:numId="9" w16cid:durableId="874656733">
+    <w:abstractNumId w:val="6"/>
+  </w:num>
+  <w:num w:numId="10" w16cid:durableId="101415973">
+    <w:abstractNumId w:val="19"/>
+  </w:num>
+  <w:num w:numId="11" w16cid:durableId="817497707">
+    <w:abstractNumId w:val="13"/>
+  </w:num>
+  <w:num w:numId="12" w16cid:durableId="1684935924">
+    <w:abstractNumId w:val="18"/>
+  </w:num>
+  <w:num w:numId="13" w16cid:durableId="1873566329">
+    <w:abstractNumId w:val="1"/>
+  </w:num>
+  <w:num w:numId="14" w16cid:durableId="1465851355">
+    <w:abstractNumId w:val="2"/>
+  </w:num>
+  <w:num w:numId="15" w16cid:durableId="325744404">
+    <w:abstractNumId w:val="5"/>
+  </w:num>
+  <w:num w:numId="16" w16cid:durableId="2120251079">
+    <w:abstractNumId w:val="4"/>
+  </w:num>
+  <w:num w:numId="17" w16cid:durableId="24596066">
+    <w:abstractNumId w:val="23"/>
+  </w:num>
+  <w:num w:numId="18" w16cid:durableId="1555699909">
+    <w:abstractNumId w:val="12"/>
+  </w:num>
+  <w:num w:numId="19" w16cid:durableId="910044719">
+    <w:abstractNumId w:val="10"/>
+  </w:num>
+  <w:num w:numId="20" w16cid:durableId="638073631">
+    <w:abstractNumId w:val="24"/>
+  </w:num>
+  <w:num w:numId="21" w16cid:durableId="1103108023">
+    <w:abstractNumId w:val="16"/>
+  </w:num>
+  <w:num w:numId="22" w16cid:durableId="967054001">
+    <w:abstractNumId w:val="20"/>
+  </w:num>
+  <w:num w:numId="23" w16cid:durableId="1139421312">
+    <w:abstractNumId w:val="11"/>
+  </w:num>
+  <w:num w:numId="24" w16cid:durableId="168375459">
+    <w:abstractNumId w:val="14"/>
+  </w:num>
+  <w:num w:numId="25" w16cid:durableId="1209151082">
+    <w:abstractNumId w:val="7"/>
+  </w:num>
+</w:numbering>
+</file>
+
 <file path=word/styles.xml><?xml version="1.0" encoding="utf-8"?>
-<w:styles xmlns:mc="http://schemas.openxmlformats.org/markup-compatibility/2006" xmlns:r="http://schemas.openxmlformats.org/officeDocument/2006/relationships" xmlns:w="http://schemas.openxmlformats.org/wordprocessingml/2006/main" xmlns:w14="http://schemas.microsoft.com/office/word/2010/wordml" xmlns:w15="http://schemas.microsoft.com/office/word/2012/wordml" xmlns:w16cex="http://schemas.microsoft.com/office/word/2018/wordml/cex" xmlns:w16cid="http://schemas.microsoft.com/office/word/2016/wordml/cid" xmlns:w16="http://schemas.microsoft.com/office/word/2018/wordml" xmlns:w16du="http://schemas.microsoft.com/office/word/2023/wordml/word16du" xmlns:w16sdtdh="http://schemas.microsoft.com/office/word/2020/wordml/sdtdatahash" xmlns:w16se="http://schemas.microsoft.com/office/word/2015/wordml/symex" mc:Ignorable="w14 w15 w16se w16cid w16 w16cex w16sdtdh w16du">
+<w:styles xmlns:mc="http://schemas.openxmlformats.org/markup-compatibility/2006" xmlns:r="http://schemas.openxmlformats.org/officeDocument/2006/relationships" xmlns:w="http://schemas.openxmlformats.org/wordprocessingml/2006/main" xmlns:w14="http://schemas.microsoft.com/office/word/2010/wordml" xmlns:w15="http://schemas.microsoft.com/office/word/2012/wordml" xmlns:w16cex="http://schemas.microsoft.com/office/word/2018/wordml/cex" xmlns:w16cid="http://schemas.microsoft.com/office/word/2016/wordml/cid" xmlns:w16="http://schemas.microsoft.com/office/word/2018/wordml" xmlns:w16du="http://schemas.microsoft.com/office/word/2023/wordml/word16du" xmlns:w16sdtdh="http://schemas.microsoft.com/office/word/2020/wordml/sdtdatahash" xmlns:w16sdtfl="http://schemas.microsoft.com/office/word/2024/wordml/sdtformatlock" xmlns:w16se="http://schemas.microsoft.com/office/word/2015/wordml/symex" mc:Ignorable="w14 w15 w16se w16cid w16 w16cex w16sdtdh w16sdtfl w16du">
   <w:docDefaults>
     <w:rPrDefault>
       <w:rPr>
@@ -813,7 +4833,6 @@
   <w:style w:type="character" w:default="1" w:styleId="DefaultParagraphFont">
     <w:name w:val="Default Paragraph Font"/>
     <w:uiPriority w:val="1"/>
-    <w:semiHidden/>
     <w:unhideWhenUsed/>
   </w:style>
   <w:style w:type="table" w:default="1" w:styleId="TableNormal">

</xml_diff>